<commit_message>
updated manual + added functionality to retrieve it
</commit_message>
<xml_diff>
--- a/xlsx-to-wbs/src/main/resources/Manual.docx
+++ b/xlsx-to-wbs/src/main/resources/Manual.docx
@@ -19,7 +19,7 @@
         <w:pStyle w:val="Heading1"/>
         <w:numPr>
           <w:ilvl w:val="0"/>
-          <w:numId w:val="2"/>
+          <w:numId w:val="3"/>
         </w:numPr>
         <w:bidi w:val="0"/>
         <w:jc w:val="left"/>
@@ -62,7 +62,11 @@
         </w:rPr>
       </w:pPr>
       <w:r>
-        <w:rPr/>
+        <w:rPr>
+          <w:rFonts w:ascii="Cilibri" w:hAnsi="Cilibri"/>
+          <w:sz w:val="20"/>
+          <w:szCs w:val="20"/>
+        </w:rPr>
       </w:r>
     </w:p>
     <w:p>
@@ -70,7 +74,7 @@
         <w:pStyle w:val="Heading2"/>
         <w:numPr>
           <w:ilvl w:val="1"/>
-          <w:numId w:val="2"/>
+          <w:numId w:val="3"/>
         </w:numPr>
         <w:bidi w:val="0"/>
         <w:jc w:val="left"/>
@@ -773,12 +777,37 @@
         </w:rPr>
       </w:pPr>
       <w:r>
-        <w:rPr/>
+        <w:rPr>
+          <w:rFonts w:ascii="Cilibri" w:hAnsi="Cilibri"/>
+          <w:sz w:val="20"/>
+          <w:szCs w:val="20"/>
+        </w:rPr>
       </w:r>
     </w:p>
     <w:p>
       <w:pPr>
         <w:pStyle w:val="Heading1"/>
+        <w:numPr>
+          <w:ilvl w:val="0"/>
+          <w:numId w:val="2"/>
+        </w:numPr>
+        <w:rPr>
+          <w:rFonts w:ascii="Cilibri" w:hAnsi="Cilibri"/>
+          <w:sz w:val="20"/>
+          <w:szCs w:val="20"/>
+        </w:rPr>
+      </w:pPr>
+      <w:r>
+        <w:rPr/>
+      </w:r>
+    </w:p>
+    <w:p>
+      <w:pPr>
+        <w:pStyle w:val="Heading1"/>
+        <w:numPr>
+          <w:ilvl w:val="0"/>
+          <w:numId w:val="2"/>
+        </w:numPr>
         <w:rPr>
           <w:rFonts w:ascii="Cilibri" w:hAnsi="Cilibri"/>
           <w:sz w:val="20"/>
@@ -791,7 +820,29 @@
       </w:r>
       <w:r>
         <w:rPr/>
-        <w:t>1.2. Načítanie XLSX</w:t>
+        <w:t>1.2. Načítanie XLS</w:t>
+      </w:r>
+      <w:r>
+        <w:rPr/>
+        <w:t>X s metadátami</w:t>
+      </w:r>
+    </w:p>
+    <w:p>
+      <w:pPr>
+        <w:pStyle w:val="TextBody"/>
+        <w:rPr>
+          <w:rFonts w:ascii="Cilibri" w:hAnsi="Cilibri"/>
+          <w:sz w:val="20"/>
+          <w:szCs w:val="20"/>
+        </w:rPr>
+      </w:pPr>
+      <w:r>
+        <w:rPr>
+          <w:rFonts w:ascii="Cilibri" w:hAnsi="Cilibri"/>
+          <w:sz w:val="20"/>
+          <w:szCs w:val="20"/>
+        </w:rPr>
+        <w:t>Horná časť okna predstavuje informácie o XLSX dokumente a orientácii v ňom.</w:t>
       </w:r>
     </w:p>
     <w:p>
@@ -823,10 +874,50 @@
       </w:pPr>
       <w:r>
         <w:rPr>
-          <w:rFonts w:ascii="Cilibri" w:hAnsi="Cilibri"/>
-          <w:sz w:val="20"/>
-          <w:szCs w:val="20"/>
-        </w:rPr>
+          <w:rFonts w:eastAsia="Noto Serif CJK SC" w:cs="Lohit Devanagari" w:ascii="Cilibri" w:hAnsi="Cilibri"/>
+          <w:color w:val="auto"/>
+          <w:kern w:val="2"/>
+          <w:sz w:val="20"/>
+          <w:szCs w:val="20"/>
+          <w:lang w:val="en-US" w:eastAsia="zh-CN" w:bidi="hi-IN"/>
+        </w:rPr>
+        <w:t xml:space="preserve">Absolútna cesta k dokumentu sa zobrazí v hornom, textovom poli. </w:t>
+      </w:r>
+      <w:r>
+        <w:rPr>
+          <w:rFonts w:eastAsia="Noto Serif CJK SC" w:cs="Lohit Devanagari" w:ascii="Cilibri" w:hAnsi="Cilibri"/>
+          <w:color w:val="auto"/>
+          <w:kern w:val="2"/>
+          <w:sz w:val="20"/>
+          <w:szCs w:val="20"/>
+          <w:lang w:val="en-US" w:eastAsia="zh-CN" w:bidi="hi-IN"/>
+        </w:rPr>
+        <w:t>Toto pole je povinné.</w:t>
+      </w:r>
+    </w:p>
+    <w:p>
+      <w:pPr>
+        <w:pStyle w:val="TextBody"/>
+        <w:rPr>
+          <w:rFonts w:ascii="Cilibri" w:hAnsi="Cilibri"/>
+          <w:sz w:val="20"/>
+          <w:szCs w:val="20"/>
+        </w:rPr>
+      </w:pPr>
+      <w:r>
+        <w:rPr/>
+      </w:r>
+    </w:p>
+    <w:p>
+      <w:pPr>
+        <w:pStyle w:val="TextBody"/>
+        <w:rPr>
+          <w:rFonts w:ascii="Cilibri" w:hAnsi="Cilibri"/>
+          <w:sz w:val="20"/>
+          <w:szCs w:val="20"/>
+        </w:rPr>
+      </w:pPr>
+      <w:r>
         <w:drawing>
           <wp:anchor behindDoc="0" distT="0" distB="0" distL="0" distR="0" simplePos="0" locked="0" layoutInCell="1" allowOverlap="1" relativeHeight="3">
             <wp:simplePos x="0" y="0"/>
@@ -836,7 +927,7 @@
             <wp:positionV relativeFrom="paragraph">
               <wp:posOffset>-81915</wp:posOffset>
             </wp:positionV>
-            <wp:extent cx="4136390" cy="1156335"/>
+            <wp:extent cx="3974465" cy="1111250"/>
             <wp:effectExtent l="0" t="0" r="0" b="0"/>
             <wp:wrapSquare wrapText="largest"/>
             <wp:docPr id="2" name="Image2" descr=""/>
@@ -861,7 +952,7 @@
                   <pic:spPr bwMode="auto">
                     <a:xfrm>
                       <a:off x="0" y="0"/>
-                      <a:ext cx="4136390" cy="1156335"/>
+                      <a:ext cx="3974465" cy="1111250"/>
                     </a:xfrm>
                     <a:prstGeom prst="rect">
                       <a:avLst/>
@@ -943,11 +1034,7 @@
         </w:rPr>
       </w:pPr>
       <w:r>
-        <w:rPr>
-          <w:rFonts w:ascii="Cilibri" w:hAnsi="Cilibri"/>
-          <w:sz w:val="20"/>
-          <w:szCs w:val="20"/>
-        </w:rPr>
+        <w:rPr/>
       </w:r>
     </w:p>
     <w:p>
@@ -964,7 +1051,7 @@
           <w:szCs w:val="20"/>
           <w:lang w:val="en-US" w:eastAsia="zh-CN" w:bidi="hi-IN"/>
         </w:rPr>
-        <w:t>Absolútna cesta k dokumentu sa zobrazí v hornom textovom poli.</w:t>
+        <w:t xml:space="preserve">Následne je potrebné určiť poradie zošitu v dokumente, ktorý obsahuje dáta v štruktúre podľa sekcie 1.1. </w:t>
       </w:r>
     </w:p>
     <w:p>
@@ -981,7 +1068,18 @@
           <w:szCs w:val="20"/>
           <w:lang w:val="en-US" w:eastAsia="zh-CN" w:bidi="hi-IN"/>
         </w:rPr>
-        <w:t>Následne je potrebné určiť poradie zošitu v dokumente, ktorý obsahuje dáta v štruktúre podľa sekcie 1.1. Východzia hodnota pre číslo zošitu v XLSX je 1 t.j. prvý zošit.</w:t>
+        <w:t xml:space="preserve">Východzia hodnota pre číslo zošitu v XLSX je 1 t.j. prvý zošit </w:t>
+      </w:r>
+      <w:r>
+        <w:rPr>
+          <w:rFonts w:eastAsia="Noto Serif CJK SC" w:cs="Lohit Devanagari" w:ascii="Cilibri" w:hAnsi="Cilibri"/>
+          <w:color w:val="auto"/>
+          <w:kern w:val="2"/>
+          <w:sz w:val="20"/>
+          <w:szCs w:val="20"/>
+          <w:lang w:val="en-US" w:eastAsia="zh-CN" w:bidi="hi-IN"/>
+        </w:rPr>
+        <w:t>aj v prípade, že pole bude prázdne.</w:t>
       </w:r>
     </w:p>
     <w:p>
@@ -999,7 +1097,7 @@
             <wp:positionV relativeFrom="paragraph">
               <wp:posOffset>635</wp:posOffset>
             </wp:positionV>
-            <wp:extent cx="4205605" cy="1175385"/>
+            <wp:extent cx="4034155" cy="1127760"/>
             <wp:effectExtent l="0" t="0" r="0" b="0"/>
             <wp:wrapSquare wrapText="largest"/>
             <wp:docPr id="3" name="Image3" descr=""/>
@@ -1024,7 +1122,7 @@
                   <pic:spPr bwMode="auto">
                     <a:xfrm>
                       <a:off x="0" y="0"/>
-                      <a:ext cx="4205605" cy="1175385"/>
+                      <a:ext cx="4034155" cy="1127760"/>
                     </a:xfrm>
                     <a:prstGeom prst="rect">
                       <a:avLst/>
@@ -1061,7 +1159,14 @@
         </w:rPr>
       </w:pPr>
       <w:r>
-        <w:rPr/>
+        <w:rPr>
+          <w:rFonts w:eastAsia="Noto Serif CJK SC" w:cs="Lohit Devanagari" w:ascii="Cilibri" w:hAnsi="Cilibri"/>
+          <w:color w:val="auto"/>
+          <w:kern w:val="2"/>
+          <w:sz w:val="20"/>
+          <w:szCs w:val="20"/>
+          <w:lang w:val="en-US" w:eastAsia="zh-CN" w:bidi="hi-IN"/>
+        </w:rPr>
       </w:r>
     </w:p>
     <w:p>
@@ -1077,7 +1182,14 @@
         </w:rPr>
       </w:pPr>
       <w:r>
-        <w:rPr/>
+        <w:rPr>
+          <w:rFonts w:eastAsia="Noto Serif CJK SC" w:cs="Lohit Devanagari" w:ascii="Cilibri" w:hAnsi="Cilibri"/>
+          <w:color w:val="auto"/>
+          <w:kern w:val="2"/>
+          <w:sz w:val="20"/>
+          <w:szCs w:val="20"/>
+          <w:lang w:val="en-US" w:eastAsia="zh-CN" w:bidi="hi-IN"/>
+        </w:rPr>
       </w:r>
     </w:p>
     <w:p>
@@ -1093,7 +1205,14 @@
         </w:rPr>
       </w:pPr>
       <w:r>
-        <w:rPr/>
+        <w:rPr>
+          <w:rFonts w:eastAsia="Noto Serif CJK SC" w:cs="Lohit Devanagari" w:ascii="Cilibri" w:hAnsi="Cilibri"/>
+          <w:color w:val="auto"/>
+          <w:kern w:val="2"/>
+          <w:sz w:val="20"/>
+          <w:szCs w:val="20"/>
+          <w:lang w:val="en-US" w:eastAsia="zh-CN" w:bidi="hi-IN"/>
+        </w:rPr>
       </w:r>
     </w:p>
     <w:p>
@@ -1109,15 +1228,6 @@
         </w:rPr>
       </w:pPr>
       <w:r>
-        <w:rPr/>
-      </w:r>
-    </w:p>
-    <w:p>
-      <w:pPr>
-        <w:pStyle w:val="TextBody"/>
-        <w:rPr/>
-      </w:pPr>
-      <w:r>
         <w:rPr>
           <w:rFonts w:eastAsia="Noto Serif CJK SC" w:cs="Lohit Devanagari" w:ascii="Cilibri" w:hAnsi="Cilibri"/>
           <w:color w:val="auto"/>
@@ -1126,7 +1236,76 @@
           <w:szCs w:val="20"/>
           <w:lang w:val="en-US" w:eastAsia="zh-CN" w:bidi="hi-IN"/>
         </w:rPr>
-        <w:t>Posledným pomocným identifikátorom dát dokumentu je pole pre číslo titulného riadku, ktoré obsahuje presne definované názvy stĺpcov podľa sekcie 1.1. Východzia hodnota pre číslo titulného riadku je 1 t.j. prvý riadok.</w:t>
+        <w:t xml:space="preserve">                                                                                                                                          </w:t>
+      </w:r>
+    </w:p>
+    <w:p>
+      <w:pPr>
+        <w:pStyle w:val="TextBody"/>
+        <w:rPr>
+          <w:rFonts w:ascii="Cilibri" w:hAnsi="Cilibri" w:eastAsia="Noto Serif CJK SC" w:cs="Lohit Devanagari"/>
+          <w:color w:val="auto"/>
+          <w:kern w:val="2"/>
+          <w:sz w:val="20"/>
+          <w:szCs w:val="20"/>
+          <w:lang w:val="en-US" w:eastAsia="zh-CN" w:bidi="hi-IN"/>
+        </w:rPr>
+      </w:pPr>
+      <w:r>
+        <w:rPr>
+          <w:rFonts w:eastAsia="Noto Serif CJK SC" w:cs="Lohit Devanagari" w:ascii="Cilibri" w:hAnsi="Cilibri"/>
+          <w:color w:val="auto"/>
+          <w:kern w:val="2"/>
+          <w:sz w:val="20"/>
+          <w:szCs w:val="20"/>
+          <w:lang w:val="en-US" w:eastAsia="zh-CN" w:bidi="hi-IN"/>
+        </w:rPr>
+        <w:t xml:space="preserve">       </w:t>
+      </w:r>
+    </w:p>
+    <w:p>
+      <w:pPr>
+        <w:pStyle w:val="TextBody"/>
+        <w:rPr/>
+      </w:pPr>
+      <w:r>
+        <w:rPr>
+          <w:rFonts w:eastAsia="Noto Serif CJK SC" w:cs="Lohit Devanagari" w:ascii="Cilibri" w:hAnsi="Cilibri"/>
+          <w:color w:val="auto"/>
+          <w:kern w:val="2"/>
+          <w:sz w:val="20"/>
+          <w:szCs w:val="20"/>
+          <w:lang w:val="en-US" w:eastAsia="zh-CN" w:bidi="hi-IN"/>
+        </w:rPr>
+        <w:t xml:space="preserve">Posledným pomocným identifikátorom dát dokumentu je pole pre číslo titulného riadku, ktoré obsahuje presne definované názvy podľa sekcie 1.1. </w:t>
+      </w:r>
+    </w:p>
+    <w:p>
+      <w:pPr>
+        <w:pStyle w:val="TextBody"/>
+        <w:rPr/>
+      </w:pPr>
+      <w:r>
+        <w:rPr>
+          <w:rFonts w:eastAsia="Noto Serif CJK SC" w:cs="Lohit Devanagari" w:ascii="Cilibri" w:hAnsi="Cilibri"/>
+          <w:color w:val="auto"/>
+          <w:kern w:val="2"/>
+          <w:sz w:val="20"/>
+          <w:szCs w:val="20"/>
+          <w:lang w:val="en-US" w:eastAsia="zh-CN" w:bidi="hi-IN"/>
+        </w:rPr>
+        <w:t xml:space="preserve">Východzia hodnota pre číslo titulného riadku je 1 t.j. prvý riadok </w:t>
+      </w:r>
+      <w:r>
+        <w:rPr>
+          <w:rFonts w:eastAsia="Noto Serif CJK SC" w:cs="Lohit Devanagari" w:ascii="Cilibri" w:hAnsi="Cilibri"/>
+          <w:color w:val="auto"/>
+          <w:kern w:val="2"/>
+          <w:sz w:val="20"/>
+          <w:szCs w:val="20"/>
+          <w:lang w:val="en-US" w:eastAsia="zh-CN" w:bidi="hi-IN"/>
+        </w:rPr>
+        <w:t>a to aj v prípade, že pole bude prázdne.</w:t>
       </w:r>
     </w:p>
     <w:p>
@@ -1144,7 +1323,7 @@
             <wp:positionV relativeFrom="paragraph">
               <wp:posOffset>635</wp:posOffset>
             </wp:positionV>
-            <wp:extent cx="4213860" cy="1177925"/>
+            <wp:extent cx="4081780" cy="1141095"/>
             <wp:effectExtent l="0" t="0" r="0" b="0"/>
             <wp:wrapSquare wrapText="largest"/>
             <wp:docPr id="4" name="Image4" descr=""/>
@@ -1169,7 +1348,7 @@
                   <pic:spPr bwMode="auto">
                     <a:xfrm>
                       <a:off x="0" y="0"/>
-                      <a:ext cx="4213860" cy="1177925"/>
+                      <a:ext cx="4081780" cy="1141095"/>
                     </a:xfrm>
                     <a:prstGeom prst="rect">
                       <a:avLst/>
@@ -1206,7 +1385,14 @@
         </w:rPr>
       </w:pPr>
       <w:r>
-        <w:rPr/>
+        <w:rPr>
+          <w:rFonts w:eastAsia="Noto Serif CJK SC" w:cs="Lohit Devanagari" w:ascii="Cilibri" w:hAnsi="Cilibri"/>
+          <w:color w:val="auto"/>
+          <w:kern w:val="2"/>
+          <w:sz w:val="20"/>
+          <w:szCs w:val="20"/>
+          <w:lang w:val="en-US" w:eastAsia="zh-CN" w:bidi="hi-IN"/>
+        </w:rPr>
       </w:r>
     </w:p>
     <w:p>
@@ -1222,7 +1408,14 @@
         </w:rPr>
       </w:pPr>
       <w:r>
-        <w:rPr/>
+        <w:rPr>
+          <w:rFonts w:eastAsia="Noto Serif CJK SC" w:cs="Lohit Devanagari" w:ascii="Cilibri" w:hAnsi="Cilibri"/>
+          <w:color w:val="auto"/>
+          <w:kern w:val="2"/>
+          <w:sz w:val="20"/>
+          <w:szCs w:val="20"/>
+          <w:lang w:val="en-US" w:eastAsia="zh-CN" w:bidi="hi-IN"/>
+        </w:rPr>
       </w:r>
     </w:p>
     <w:p>
@@ -1238,7 +1431,14 @@
         </w:rPr>
       </w:pPr>
       <w:r>
-        <w:rPr/>
+        <w:rPr>
+          <w:rFonts w:eastAsia="Noto Serif CJK SC" w:cs="Lohit Devanagari" w:ascii="Cilibri" w:hAnsi="Cilibri"/>
+          <w:color w:val="auto"/>
+          <w:kern w:val="2"/>
+          <w:sz w:val="20"/>
+          <w:szCs w:val="20"/>
+          <w:lang w:val="en-US" w:eastAsia="zh-CN" w:bidi="hi-IN"/>
+        </w:rPr>
       </w:r>
     </w:p>
     <w:p>
@@ -1254,40 +1454,2738 @@
         </w:rPr>
       </w:pPr>
       <w:r>
-        <w:rPr/>
+        <w:rPr>
+          <w:rFonts w:eastAsia="Noto Serif CJK SC" w:cs="Lohit Devanagari" w:ascii="Cilibri" w:hAnsi="Cilibri"/>
+          <w:color w:val="auto"/>
+          <w:kern w:val="2"/>
+          <w:sz w:val="20"/>
+          <w:szCs w:val="20"/>
+          <w:lang w:val="en-US" w:eastAsia="zh-CN" w:bidi="hi-IN"/>
+        </w:rPr>
       </w:r>
     </w:p>
     <w:p>
       <w:pPr>
         <w:pStyle w:val="Heading1"/>
-        <w:rPr/>
-      </w:pPr>
-      <w:r>
-        <w:rPr/>
-        <w:t xml:space="preserve">   </w:t>
-      </w:r>
-      <w:r>
-        <w:rPr/>
-        <w:t>1.3. Výber vlastností WBS</w:t>
-      </w:r>
-    </w:p>
-    <w:p>
-      <w:pPr>
-        <w:pStyle w:val="TextBody"/>
-        <w:spacing w:before="0" w:after="140"/>
-        <w:rPr>
-          <w:rFonts w:ascii="Calibri" w:hAnsi="Calibri"/>
-          <w:sz w:val="20"/>
-          <w:szCs w:val="20"/>
-        </w:rPr>
-      </w:pPr>
-      <w:r>
-        <w:rPr>
-          <w:rFonts w:ascii="Calibri" w:hAnsi="Calibri"/>
-          <w:sz w:val="20"/>
-          <w:szCs w:val="20"/>
-        </w:rPr>
-        <w:t>blablabla</w:t>
+        <w:numPr>
+          <w:ilvl w:val="0"/>
+          <w:numId w:val="2"/>
+        </w:numPr>
+        <w:rPr>
+          <w:rFonts w:ascii="Calibri" w:hAnsi="Calibri"/>
+          <w:sz w:val="20"/>
+          <w:szCs w:val="20"/>
+        </w:rPr>
+      </w:pPr>
+      <w:r>
+        <w:rPr>
+          <w:rFonts w:ascii="Calibri" w:hAnsi="Calibri"/>
+          <w:sz w:val="20"/>
+          <w:szCs w:val="20"/>
+        </w:rPr>
+      </w:r>
+    </w:p>
+    <w:p>
+      <w:pPr>
+        <w:pStyle w:val="Heading1"/>
+        <w:numPr>
+          <w:ilvl w:val="0"/>
+          <w:numId w:val="2"/>
+        </w:numPr>
+        <w:rPr/>
+      </w:pPr>
+      <w:r>
+        <w:rPr>
+          <w:rFonts w:ascii="Calibri" w:hAnsi="Calibri"/>
+          <w:sz w:val="20"/>
+          <w:szCs w:val="20"/>
+        </w:rPr>
+        <w:t xml:space="preserve">  </w:t>
+      </w:r>
+      <w:r>
+        <w:rPr/>
+        <w:t xml:space="preserve">1.3. Výber vlastností </w:t>
+      </w:r>
+      <w:r>
+        <w:rPr/>
+        <w:t>pre generovanie</w:t>
+      </w:r>
+      <w:r>
+        <w:rPr/>
+        <w:t xml:space="preserve"> WBS</w:t>
+      </w:r>
+    </w:p>
+    <w:p>
+      <w:pPr>
+        <w:pStyle w:val="TextBody"/>
+        <w:spacing w:before="0" w:after="140"/>
+        <w:rPr>
+          <w:rFonts w:ascii="Calibri" w:hAnsi="Calibri"/>
+          <w:sz w:val="20"/>
+          <w:szCs w:val="20"/>
+        </w:rPr>
+      </w:pPr>
+      <w:r>
+        <w:rPr>
+          <w:rFonts w:ascii="Calibri" w:hAnsi="Calibri"/>
+          <w:sz w:val="20"/>
+          <w:szCs w:val="20"/>
+        </w:rPr>
+        <w:t>Spodná časť okna sa zameriava na nastavenia spojené s generovaním výstupného WBS súboru.</w:t>
+      </w:r>
+    </w:p>
+    <w:p>
+      <w:pPr>
+        <w:pStyle w:val="TextBody"/>
+        <w:spacing w:before="0" w:after="140"/>
+        <w:rPr>
+          <w:rFonts w:ascii="Calibri" w:hAnsi="Calibri"/>
+          <w:sz w:val="20"/>
+          <w:szCs w:val="20"/>
+        </w:rPr>
+      </w:pPr>
+      <w:r>
+        <w:rPr>
+          <w:rFonts w:ascii="Calibri" w:hAnsi="Calibri"/>
+          <w:sz w:val="20"/>
+          <w:szCs w:val="20"/>
+        </w:rPr>
+        <w:t>Pole pre názov hlavného prvku WBS je povinné. WBS musí deklarovať prvok, alebo bunku, pod ktorou sú podvesené hierarchické aktivity uvedené v sekcii 1.1.</w:t>
+      </w:r>
+      <w:r>
+        <w:rPr>
+          <w:rFonts w:ascii="Calibri" w:hAnsi="Calibri"/>
+          <w:sz w:val="20"/>
+          <w:szCs w:val="20"/>
+        </w:rPr>
+        <w:t xml:space="preserve">                               </w:t>
+      </w:r>
+    </w:p>
+    <w:p>
+      <w:pPr>
+        <w:pStyle w:val="TextBody"/>
+        <w:spacing w:before="0" w:after="140"/>
+        <w:rPr>
+          <w:rFonts w:ascii="Calibri" w:hAnsi="Calibri"/>
+          <w:sz w:val="20"/>
+          <w:szCs w:val="20"/>
+        </w:rPr>
+      </w:pPr>
+      <w:r>
+        <w:rPr/>
+        <w:drawing>
+          <wp:anchor behindDoc="0" distT="0" distB="0" distL="0" distR="0" simplePos="0" locked="0" layoutInCell="1" allowOverlap="1" relativeHeight="6">
+            <wp:simplePos x="0" y="0"/>
+            <wp:positionH relativeFrom="column">
+              <wp:align>center</wp:align>
+            </wp:positionH>
+            <wp:positionV relativeFrom="paragraph">
+              <wp:posOffset>635</wp:posOffset>
+            </wp:positionV>
+            <wp:extent cx="3896995" cy="1915795"/>
+            <wp:effectExtent l="0" t="0" r="0" b="0"/>
+            <wp:wrapSquare wrapText="largest"/>
+            <wp:docPr id="5" name="Image5" descr=""/>
+            <wp:cNvGraphicFramePr>
+              <a:graphicFrameLocks xmlns:a="http://schemas.openxmlformats.org/drawingml/2006/main" noChangeAspect="1"/>
+            </wp:cNvGraphicFramePr>
+            <a:graphic xmlns:a="http://schemas.openxmlformats.org/drawingml/2006/main">
+              <a:graphicData uri="http://schemas.openxmlformats.org/drawingml/2006/picture">
+                <pic:pic xmlns:pic="http://schemas.openxmlformats.org/drawingml/2006/picture">
+                  <pic:nvPicPr>
+                    <pic:cNvPr id="5" name="Image5" descr=""/>
+                    <pic:cNvPicPr>
+                      <a:picLocks noChangeAspect="1" noChangeArrowheads="1"/>
+                    </pic:cNvPicPr>
+                  </pic:nvPicPr>
+                  <pic:blipFill>
+                    <a:blip r:embed="rId6"/>
+                    <a:stretch>
+                      <a:fillRect/>
+                    </a:stretch>
+                  </pic:blipFill>
+                  <pic:spPr bwMode="auto">
+                    <a:xfrm>
+                      <a:off x="0" y="0"/>
+                      <a:ext cx="3896995" cy="1915795"/>
+                    </a:xfrm>
+                    <a:prstGeom prst="rect">
+                      <a:avLst/>
+                    </a:prstGeom>
+                  </pic:spPr>
+                </pic:pic>
+              </a:graphicData>
+            </a:graphic>
+          </wp:anchor>
+        </w:drawing>
+      </w:r>
+    </w:p>
+    <w:p>
+      <w:pPr>
+        <w:pStyle w:val="TextBody"/>
+        <w:spacing w:before="0" w:after="140"/>
+        <w:rPr>
+          <w:rFonts w:ascii="Calibri" w:hAnsi="Calibri"/>
+          <w:sz w:val="20"/>
+          <w:szCs w:val="20"/>
+        </w:rPr>
+      </w:pPr>
+      <w:r>
+        <w:rPr/>
+      </w:r>
+    </w:p>
+    <w:p>
+      <w:pPr>
+        <w:pStyle w:val="TextBody"/>
+        <w:spacing w:before="0" w:after="140"/>
+        <w:rPr>
+          <w:rFonts w:ascii="Calibri" w:hAnsi="Calibri"/>
+          <w:sz w:val="20"/>
+          <w:szCs w:val="20"/>
+        </w:rPr>
+      </w:pPr>
+      <w:r>
+        <w:rPr/>
+      </w:r>
+    </w:p>
+    <w:p>
+      <w:pPr>
+        <w:pStyle w:val="TextBody"/>
+        <w:spacing w:before="0" w:after="140"/>
+        <w:rPr>
+          <w:rFonts w:ascii="Calibri" w:hAnsi="Calibri"/>
+          <w:sz w:val="20"/>
+          <w:szCs w:val="20"/>
+        </w:rPr>
+      </w:pPr>
+      <w:r>
+        <w:rPr/>
+      </w:r>
+    </w:p>
+    <w:p>
+      <w:pPr>
+        <w:pStyle w:val="TextBody"/>
+        <w:spacing w:before="0" w:after="140"/>
+        <w:rPr>
+          <w:rFonts w:ascii="Calibri" w:hAnsi="Calibri"/>
+          <w:sz w:val="20"/>
+          <w:szCs w:val="20"/>
+        </w:rPr>
+      </w:pPr>
+      <w:r>
+        <w:rPr/>
+      </w:r>
+    </w:p>
+    <w:p>
+      <w:pPr>
+        <w:pStyle w:val="TextBody"/>
+        <w:spacing w:before="0" w:after="140"/>
+        <w:rPr>
+          <w:rFonts w:ascii="Calibri" w:hAnsi="Calibri"/>
+          <w:sz w:val="20"/>
+          <w:szCs w:val="20"/>
+        </w:rPr>
+      </w:pPr>
+      <w:r>
+        <w:rPr/>
+      </w:r>
+    </w:p>
+    <w:p>
+      <w:pPr>
+        <w:pStyle w:val="TextBody"/>
+        <w:spacing w:before="0" w:after="140"/>
+        <w:rPr>
+          <w:rFonts w:ascii="Calibri" w:hAnsi="Calibri"/>
+          <w:sz w:val="20"/>
+          <w:szCs w:val="20"/>
+        </w:rPr>
+      </w:pPr>
+      <w:r>
+        <w:rPr/>
+      </w:r>
+    </w:p>
+    <w:p>
+      <w:pPr>
+        <w:pStyle w:val="TextBody"/>
+        <w:spacing w:before="0" w:after="140"/>
+        <w:rPr>
+          <w:rFonts w:ascii="Calibri" w:hAnsi="Calibri"/>
+          <w:sz w:val="20"/>
+          <w:szCs w:val="20"/>
+        </w:rPr>
+      </w:pPr>
+      <w:r>
+        <w:rPr>
+          <w:rFonts w:ascii="Calibri" w:hAnsi="Calibri"/>
+          <w:sz w:val="20"/>
+          <w:szCs w:val="20"/>
+        </w:rPr>
+      </w:r>
+    </w:p>
+    <w:p>
+      <w:pPr>
+        <w:pStyle w:val="TextBody"/>
+        <w:spacing w:before="0" w:after="140"/>
+        <w:rPr>
+          <w:rFonts w:ascii="Calibri" w:hAnsi="Calibri"/>
+          <w:sz w:val="20"/>
+          <w:szCs w:val="20"/>
+        </w:rPr>
+      </w:pPr>
+      <w:r>
+        <w:rPr>
+          <w:rFonts w:ascii="Calibri" w:hAnsi="Calibri"/>
+          <w:sz w:val="20"/>
+          <w:szCs w:val="20"/>
+        </w:rPr>
+        <w:t>Nasledujúce pole určujúce šírku WBS prvku nie je povinné. Do poľa je možné vložiť číslo, ktoré určuje maximálnu šírku WBS prvku alebo bunky v pixeloch. Pole môže zostať prázdne a tým pádom, nebude použitý žiaden limit. Inak povedané, prvok alebo bunka bude široká ako jej textový obsah.</w:t>
+      </w:r>
+    </w:p>
+    <w:p>
+      <w:pPr>
+        <w:pStyle w:val="TextBody"/>
+        <w:spacing w:before="0" w:after="140"/>
+        <w:rPr>
+          <w:rFonts w:ascii="Calibri" w:hAnsi="Calibri"/>
+          <w:sz w:val="20"/>
+          <w:szCs w:val="20"/>
+        </w:rPr>
+      </w:pPr>
+      <w:r>
+        <w:rPr>
+          <w:rFonts w:ascii="Calibri" w:hAnsi="Calibri"/>
+          <w:sz w:val="20"/>
+          <w:szCs w:val="20"/>
+        </w:rPr>
+        <w:drawing>
+          <wp:anchor behindDoc="0" distT="0" distB="0" distL="0" distR="0" simplePos="0" locked="0" layoutInCell="1" allowOverlap="1" relativeHeight="7">
+            <wp:simplePos x="0" y="0"/>
+            <wp:positionH relativeFrom="column">
+              <wp:align>center</wp:align>
+            </wp:positionH>
+            <wp:positionV relativeFrom="paragraph">
+              <wp:posOffset>635</wp:posOffset>
+            </wp:positionV>
+            <wp:extent cx="3941445" cy="1937385"/>
+            <wp:effectExtent l="0" t="0" r="0" b="0"/>
+            <wp:wrapSquare wrapText="largest"/>
+            <wp:docPr id="6" name="Image6" descr=""/>
+            <wp:cNvGraphicFramePr>
+              <a:graphicFrameLocks xmlns:a="http://schemas.openxmlformats.org/drawingml/2006/main" noChangeAspect="1"/>
+            </wp:cNvGraphicFramePr>
+            <a:graphic xmlns:a="http://schemas.openxmlformats.org/drawingml/2006/main">
+              <a:graphicData uri="http://schemas.openxmlformats.org/drawingml/2006/picture">
+                <pic:pic xmlns:pic="http://schemas.openxmlformats.org/drawingml/2006/picture">
+                  <pic:nvPicPr>
+                    <pic:cNvPr id="6" name="Image6" descr=""/>
+                    <pic:cNvPicPr>
+                      <a:picLocks noChangeAspect="1" noChangeArrowheads="1"/>
+                    </pic:cNvPicPr>
+                  </pic:nvPicPr>
+                  <pic:blipFill>
+                    <a:blip r:embed="rId7"/>
+                    <a:stretch>
+                      <a:fillRect/>
+                    </a:stretch>
+                  </pic:blipFill>
+                  <pic:spPr bwMode="auto">
+                    <a:xfrm>
+                      <a:off x="0" y="0"/>
+                      <a:ext cx="3941445" cy="1937385"/>
+                    </a:xfrm>
+                    <a:prstGeom prst="rect">
+                      <a:avLst/>
+                    </a:prstGeom>
+                  </pic:spPr>
+                </pic:pic>
+              </a:graphicData>
+            </a:graphic>
+          </wp:anchor>
+        </w:drawing>
+      </w:r>
+      <w:r>
+        <w:rPr>
+          <w:rFonts w:ascii="Calibri" w:hAnsi="Calibri"/>
+          <w:sz w:val="20"/>
+          <w:szCs w:val="20"/>
+        </w:rPr>
+        <w:t xml:space="preserve">                             </w:t>
+      </w:r>
+    </w:p>
+    <w:p>
+      <w:pPr>
+        <w:pStyle w:val="TextBody"/>
+        <w:spacing w:before="0" w:after="140"/>
+        <w:rPr>
+          <w:rFonts w:ascii="Calibri" w:hAnsi="Calibri"/>
+          <w:sz w:val="20"/>
+          <w:szCs w:val="20"/>
+        </w:rPr>
+      </w:pPr>
+      <w:r>
+        <w:rPr>
+          <w:rFonts w:ascii="Calibri" w:hAnsi="Calibri"/>
+          <w:sz w:val="20"/>
+          <w:szCs w:val="20"/>
+        </w:rPr>
+      </w:r>
+    </w:p>
+    <w:p>
+      <w:pPr>
+        <w:pStyle w:val="TextBody"/>
+        <w:spacing w:before="0" w:after="140"/>
+        <w:rPr>
+          <w:rFonts w:ascii="Calibri" w:hAnsi="Calibri"/>
+          <w:sz w:val="20"/>
+          <w:szCs w:val="20"/>
+        </w:rPr>
+      </w:pPr>
+      <w:r>
+        <w:rPr>
+          <w:rFonts w:ascii="Calibri" w:hAnsi="Calibri"/>
+          <w:sz w:val="20"/>
+          <w:szCs w:val="20"/>
+        </w:rPr>
+      </w:r>
+    </w:p>
+    <w:p>
+      <w:pPr>
+        <w:pStyle w:val="TextBody"/>
+        <w:spacing w:before="0" w:after="140"/>
+        <w:rPr>
+          <w:rFonts w:ascii="Calibri" w:hAnsi="Calibri"/>
+          <w:sz w:val="20"/>
+          <w:szCs w:val="20"/>
+        </w:rPr>
+      </w:pPr>
+      <w:r>
+        <w:rPr>
+          <w:rFonts w:ascii="Calibri" w:hAnsi="Calibri"/>
+          <w:sz w:val="20"/>
+          <w:szCs w:val="20"/>
+        </w:rPr>
+      </w:r>
+    </w:p>
+    <w:p>
+      <w:pPr>
+        <w:pStyle w:val="TextBody"/>
+        <w:spacing w:before="0" w:after="140"/>
+        <w:rPr>
+          <w:rFonts w:ascii="Calibri" w:hAnsi="Calibri"/>
+          <w:sz w:val="20"/>
+          <w:szCs w:val="20"/>
+        </w:rPr>
+      </w:pPr>
+      <w:r>
+        <w:rPr>
+          <w:rFonts w:ascii="Calibri" w:hAnsi="Calibri"/>
+          <w:sz w:val="20"/>
+          <w:szCs w:val="20"/>
+        </w:rPr>
+      </w:r>
+    </w:p>
+    <w:p>
+      <w:pPr>
+        <w:pStyle w:val="TextBody"/>
+        <w:spacing w:before="0" w:after="140"/>
+        <w:rPr>
+          <w:rFonts w:ascii="Calibri" w:hAnsi="Calibri"/>
+          <w:sz w:val="20"/>
+          <w:szCs w:val="20"/>
+        </w:rPr>
+      </w:pPr>
+      <w:r>
+        <w:rPr>
+          <w:rFonts w:ascii="Calibri" w:hAnsi="Calibri"/>
+          <w:sz w:val="20"/>
+          <w:szCs w:val="20"/>
+        </w:rPr>
+      </w:r>
+    </w:p>
+    <w:p>
+      <w:pPr>
+        <w:pStyle w:val="TextBody"/>
+        <w:spacing w:before="0" w:after="140"/>
+        <w:rPr>
+          <w:rFonts w:ascii="Calibri" w:hAnsi="Calibri"/>
+          <w:sz w:val="20"/>
+          <w:szCs w:val="20"/>
+        </w:rPr>
+      </w:pPr>
+      <w:r>
+        <w:rPr>
+          <w:rFonts w:ascii="Calibri" w:hAnsi="Calibri"/>
+          <w:sz w:val="20"/>
+          <w:szCs w:val="20"/>
+        </w:rPr>
+      </w:r>
+    </w:p>
+    <w:p>
+      <w:pPr>
+        <w:pStyle w:val="TextBody"/>
+        <w:spacing w:before="0" w:after="140"/>
+        <w:jc w:val="left"/>
+        <w:rPr>
+          <w:rFonts w:ascii="Calibri" w:hAnsi="Calibri"/>
+          <w:sz w:val="20"/>
+          <w:szCs w:val="20"/>
+        </w:rPr>
+      </w:pPr>
+      <w:r>
+        <w:rPr>
+          <w:rFonts w:ascii="Calibri" w:hAnsi="Calibri"/>
+          <w:sz w:val="20"/>
+          <w:szCs w:val="20"/>
+        </w:rPr>
+        <w:t xml:space="preserve">                                                                                                                                  </w:t>
+      </w:r>
+    </w:p>
+    <w:p>
+      <w:pPr>
+        <w:pStyle w:val="TextBody"/>
+        <w:spacing w:before="0" w:after="140"/>
+        <w:jc w:val="left"/>
+        <w:rPr>
+          <w:rFonts w:ascii="Calibri" w:hAnsi="Calibri"/>
+          <w:sz w:val="20"/>
+          <w:szCs w:val="20"/>
+        </w:rPr>
+      </w:pPr>
+      <w:r>
+        <w:rPr>
+          <w:rFonts w:ascii="Calibri" w:hAnsi="Calibri"/>
+          <w:sz w:val="20"/>
+          <w:szCs w:val="20"/>
+        </w:rPr>
+        <w:t xml:space="preserve">      </w:t>
+      </w:r>
+    </w:p>
+    <w:p>
+      <w:pPr>
+        <w:pStyle w:val="TextBody"/>
+        <w:spacing w:before="0" w:after="140"/>
+        <w:jc w:val="left"/>
+        <w:rPr>
+          <w:rFonts w:ascii="Calibri" w:hAnsi="Calibri"/>
+          <w:sz w:val="20"/>
+          <w:szCs w:val="20"/>
+        </w:rPr>
+      </w:pPr>
+      <w:r>
+        <w:rPr>
+          <w:rFonts w:ascii="Calibri" w:hAnsi="Calibri"/>
+          <w:sz w:val="20"/>
+          <w:szCs w:val="20"/>
+        </w:rPr>
+      </w:r>
+    </w:p>
+    <w:p>
+      <w:pPr>
+        <w:pStyle w:val="TextBody"/>
+        <w:spacing w:before="0" w:after="140"/>
+        <w:jc w:val="left"/>
+        <w:rPr>
+          <w:rFonts w:ascii="Calibri" w:hAnsi="Calibri"/>
+          <w:sz w:val="20"/>
+          <w:szCs w:val="20"/>
+        </w:rPr>
+      </w:pPr>
+      <w:r>
+        <w:rPr>
+          <w:rFonts w:ascii="Calibri" w:hAnsi="Calibri"/>
+          <w:sz w:val="20"/>
+          <w:szCs w:val="20"/>
+        </w:rPr>
+        <w:t>Existuje možnosť farebného vyzobrazenia prvku reprezentujúceho úlohu so všetkými jej vlastnosťami.</w:t>
+      </w:r>
+    </w:p>
+    <w:p>
+      <w:pPr>
+        <w:pStyle w:val="TextBody"/>
+        <w:spacing w:before="0" w:after="140"/>
+        <w:jc w:val="left"/>
+        <w:rPr>
+          <w:rFonts w:ascii="Calibri" w:hAnsi="Calibri"/>
+          <w:sz w:val="20"/>
+          <w:szCs w:val="20"/>
+        </w:rPr>
+      </w:pPr>
+      <w:r>
+        <w:rPr>
+          <w:rFonts w:ascii="Calibri" w:hAnsi="Calibri"/>
+          <w:sz w:val="20"/>
+          <w:szCs w:val="20"/>
+        </w:rPr>
+        <w:t>Pozadie prvku úlohy sa podľa stavu dokončenia zafarbý nasledovne:</w:t>
+      </w:r>
+    </w:p>
+    <w:p>
+      <w:pPr>
+        <w:pStyle w:val="Normal"/>
+        <w:bidi w:val="0"/>
+        <w:jc w:val="left"/>
+        <w:rPr>
+          <w:rFonts w:ascii="Cilibri" w:hAnsi="Cilibri"/>
+          <w:sz w:val="20"/>
+          <w:szCs w:val="20"/>
+        </w:rPr>
+      </w:pPr>
+      <w:r>
+        <w:rPr>
+          <w:rFonts w:eastAsia="Noto Serif CJK SC" w:cs="Lohit Devanagari" w:ascii="Cilibri" w:hAnsi="Cilibri"/>
+          <w:color w:val="auto"/>
+          <w:kern w:val="2"/>
+          <w:sz w:val="20"/>
+          <w:szCs w:val="20"/>
+          <w:lang w:val="en-US" w:eastAsia="zh-CN" w:bidi="hi-IN"/>
+        </w:rPr>
+        <w:t>Podľa plánu</w:t>
+        <w:tab/>
+        <w:t xml:space="preserve">- </w:t>
+      </w:r>
+      <w:r>
+        <w:rPr>
+          <w:rFonts w:eastAsia="Noto Serif CJK SC" w:cs="Lohit Devanagari" w:ascii="Cilibri" w:hAnsi="Cilibri"/>
+          <w:color w:val="auto"/>
+          <w:kern w:val="2"/>
+          <w:sz w:val="20"/>
+          <w:szCs w:val="20"/>
+          <w:lang w:val="en-US" w:eastAsia="zh-CN" w:bidi="hi-IN"/>
+        </w:rPr>
+        <w:t>modré pozadie</w:t>
+      </w:r>
+    </w:p>
+    <w:p>
+      <w:pPr>
+        <w:pStyle w:val="Normal"/>
+        <w:bidi w:val="0"/>
+        <w:jc w:val="left"/>
+        <w:rPr>
+          <w:rFonts w:ascii="Cilibri" w:hAnsi="Cilibri"/>
+          <w:sz w:val="20"/>
+          <w:szCs w:val="20"/>
+        </w:rPr>
+      </w:pPr>
+      <w:r>
+        <w:rPr>
+          <w:rFonts w:ascii="Cilibri" w:hAnsi="Cilibri"/>
+          <w:sz w:val="20"/>
+          <w:szCs w:val="20"/>
+        </w:rPr>
+        <w:t>Dokončené</w:t>
+        <w:tab/>
+        <w:t xml:space="preserve">- </w:t>
+      </w:r>
+      <w:r>
+        <w:rPr>
+          <w:rFonts w:ascii="Cilibri" w:hAnsi="Cilibri"/>
+          <w:sz w:val="20"/>
+          <w:szCs w:val="20"/>
+        </w:rPr>
+        <w:t>zelené pozadie</w:t>
+      </w:r>
+    </w:p>
+    <w:p>
+      <w:pPr>
+        <w:pStyle w:val="Normal"/>
+        <w:bidi w:val="0"/>
+        <w:jc w:val="left"/>
+        <w:rPr>
+          <w:rFonts w:ascii="Cilibri" w:hAnsi="Cilibri"/>
+          <w:sz w:val="20"/>
+          <w:szCs w:val="20"/>
+        </w:rPr>
+      </w:pPr>
+      <w:r>
+        <w:rPr>
+          <w:rFonts w:ascii="Cilibri" w:hAnsi="Cilibri"/>
+          <w:sz w:val="20"/>
+          <w:szCs w:val="20"/>
+        </w:rPr>
+        <w:t>Zrušené</w:t>
+        <w:tab/>
+      </w:r>
+      <w:r>
+        <w:rPr>
+          <w:rFonts w:ascii="Cilibri" w:hAnsi="Cilibri"/>
+          <w:sz w:val="20"/>
+          <w:szCs w:val="20"/>
+        </w:rPr>
+        <w:t>- červené pozadie</w:t>
+      </w:r>
+    </w:p>
+    <w:p>
+      <w:pPr>
+        <w:pStyle w:val="Normal"/>
+        <w:bidi w:val="0"/>
+        <w:jc w:val="left"/>
+        <w:rPr>
+          <w:rFonts w:ascii="Cilibri" w:hAnsi="Cilibri"/>
+          <w:sz w:val="20"/>
+          <w:szCs w:val="20"/>
+        </w:rPr>
+      </w:pPr>
+      <w:r>
+        <w:rPr>
+          <w:rFonts w:ascii="Cilibri" w:hAnsi="Cilibri"/>
+          <w:sz w:val="20"/>
+          <w:szCs w:val="20"/>
+        </w:rPr>
+        <w:t>Oneskorené</w:t>
+        <w:tab/>
+        <w:t xml:space="preserve">- </w:t>
+      </w:r>
+      <w:r>
+        <w:rPr>
+          <w:rFonts w:ascii="Cilibri" w:hAnsi="Cilibri"/>
+          <w:sz w:val="20"/>
+          <w:szCs w:val="20"/>
+        </w:rPr>
+        <w:t>oranžové</w:t>
+      </w:r>
+    </w:p>
+    <w:p>
+      <w:pPr>
+        <w:pStyle w:val="Normal"/>
+        <w:bidi w:val="0"/>
+        <w:spacing w:before="0" w:after="140"/>
+        <w:jc w:val="left"/>
+        <w:rPr>
+          <w:rFonts w:ascii="Cilibri" w:hAnsi="Cilibri"/>
+          <w:sz w:val="20"/>
+          <w:szCs w:val="20"/>
+        </w:rPr>
+      </w:pPr>
+      <w:r>
+        <w:rPr>
+          <w:rFonts w:ascii="Cilibri" w:hAnsi="Cilibri"/>
+          <w:sz w:val="20"/>
+          <w:szCs w:val="20"/>
+        </w:rPr>
+        <w:t>Budúca úloha</w:t>
+        <w:tab/>
+        <w:t>- bez zafarbenia</w:t>
+      </w:r>
+    </w:p>
+    <w:p>
+      <w:pPr>
+        <w:pStyle w:val="Normal"/>
+        <w:bidi w:val="0"/>
+        <w:spacing w:before="0" w:after="140"/>
+        <w:jc w:val="left"/>
+        <w:rPr>
+          <w:rFonts w:ascii="Cilibri" w:hAnsi="Cilibri"/>
+          <w:sz w:val="20"/>
+          <w:szCs w:val="20"/>
+        </w:rPr>
+      </w:pPr>
+      <w:r>
+        <w:rPr>
+          <w:rFonts w:ascii="Calibri" w:hAnsi="Calibri"/>
+          <w:sz w:val="20"/>
+          <w:szCs w:val="20"/>
+        </w:rPr>
+        <w:drawing>
+          <wp:anchor behindDoc="0" distT="0" distB="0" distL="0" distR="0" simplePos="0" locked="0" layoutInCell="1" allowOverlap="1" relativeHeight="8">
+            <wp:simplePos x="0" y="0"/>
+            <wp:positionH relativeFrom="column">
+              <wp:posOffset>1073785</wp:posOffset>
+            </wp:positionH>
+            <wp:positionV relativeFrom="paragraph">
+              <wp:posOffset>86360</wp:posOffset>
+            </wp:positionV>
+            <wp:extent cx="3926840" cy="1930400"/>
+            <wp:effectExtent l="0" t="0" r="0" b="0"/>
+            <wp:wrapSquare wrapText="largest"/>
+            <wp:docPr id="7" name="Image7" descr=""/>
+            <wp:cNvGraphicFramePr>
+              <a:graphicFrameLocks xmlns:a="http://schemas.openxmlformats.org/drawingml/2006/main" noChangeAspect="1"/>
+            </wp:cNvGraphicFramePr>
+            <a:graphic xmlns:a="http://schemas.openxmlformats.org/drawingml/2006/main">
+              <a:graphicData uri="http://schemas.openxmlformats.org/drawingml/2006/picture">
+                <pic:pic xmlns:pic="http://schemas.openxmlformats.org/drawingml/2006/picture">
+                  <pic:nvPicPr>
+                    <pic:cNvPr id="7" name="Image7" descr=""/>
+                    <pic:cNvPicPr>
+                      <a:picLocks noChangeAspect="1" noChangeArrowheads="1"/>
+                    </pic:cNvPicPr>
+                  </pic:nvPicPr>
+                  <pic:blipFill>
+                    <a:blip r:embed="rId8"/>
+                    <a:stretch>
+                      <a:fillRect/>
+                    </a:stretch>
+                  </pic:blipFill>
+                  <pic:spPr bwMode="auto">
+                    <a:xfrm>
+                      <a:off x="0" y="0"/>
+                      <a:ext cx="3926840" cy="1930400"/>
+                    </a:xfrm>
+                    <a:prstGeom prst="rect">
+                      <a:avLst/>
+                    </a:prstGeom>
+                  </pic:spPr>
+                </pic:pic>
+              </a:graphicData>
+            </a:graphic>
+          </wp:anchor>
+        </w:drawing>
+      </w:r>
+    </w:p>
+    <w:p>
+      <w:pPr>
+        <w:pStyle w:val="TextBody"/>
+        <w:spacing w:before="0" w:after="140"/>
+        <w:jc w:val="left"/>
+        <w:rPr>
+          <w:rFonts w:ascii="Calibri" w:hAnsi="Calibri"/>
+          <w:sz w:val="20"/>
+          <w:szCs w:val="20"/>
+        </w:rPr>
+      </w:pPr>
+      <w:r>
+        <w:rPr>
+          <w:rFonts w:ascii="Calibri" w:hAnsi="Calibri"/>
+          <w:sz w:val="20"/>
+          <w:szCs w:val="20"/>
+        </w:rPr>
+      </w:r>
+    </w:p>
+    <w:p>
+      <w:pPr>
+        <w:pStyle w:val="TextBody"/>
+        <w:spacing w:before="0" w:after="140"/>
+        <w:jc w:val="left"/>
+        <w:rPr>
+          <w:rFonts w:ascii="Calibri" w:hAnsi="Calibri"/>
+          <w:sz w:val="20"/>
+          <w:szCs w:val="20"/>
+        </w:rPr>
+      </w:pPr>
+      <w:r>
+        <w:rPr>
+          <w:rFonts w:ascii="Calibri" w:hAnsi="Calibri"/>
+          <w:sz w:val="20"/>
+          <w:szCs w:val="20"/>
+        </w:rPr>
+        <w:t xml:space="preserve">              </w:t>
+      </w:r>
+    </w:p>
+    <w:p>
+      <w:pPr>
+        <w:pStyle w:val="TextBody"/>
+        <w:spacing w:before="0" w:after="140"/>
+        <w:jc w:val="left"/>
+        <w:rPr>
+          <w:rFonts w:ascii="Calibri" w:hAnsi="Calibri"/>
+          <w:sz w:val="20"/>
+          <w:szCs w:val="20"/>
+        </w:rPr>
+      </w:pPr>
+      <w:r>
+        <w:rPr>
+          <w:rFonts w:ascii="Calibri" w:hAnsi="Calibri"/>
+          <w:sz w:val="20"/>
+          <w:szCs w:val="20"/>
+        </w:rPr>
+      </w:r>
+    </w:p>
+    <w:p>
+      <w:pPr>
+        <w:pStyle w:val="TextBody"/>
+        <w:spacing w:before="0" w:after="140"/>
+        <w:jc w:val="left"/>
+        <w:rPr>
+          <w:rFonts w:ascii="Calibri" w:hAnsi="Calibri"/>
+          <w:sz w:val="20"/>
+          <w:szCs w:val="20"/>
+        </w:rPr>
+      </w:pPr>
+      <w:r>
+        <w:rPr>
+          <w:rFonts w:ascii="Calibri" w:hAnsi="Calibri"/>
+          <w:sz w:val="20"/>
+          <w:szCs w:val="20"/>
+        </w:rPr>
+      </w:r>
+    </w:p>
+    <w:p>
+      <w:pPr>
+        <w:pStyle w:val="TextBody"/>
+        <w:spacing w:before="0" w:after="140"/>
+        <w:jc w:val="left"/>
+        <w:rPr>
+          <w:rFonts w:ascii="Calibri" w:hAnsi="Calibri"/>
+          <w:sz w:val="20"/>
+          <w:szCs w:val="20"/>
+        </w:rPr>
+      </w:pPr>
+      <w:r>
+        <w:rPr>
+          <w:rFonts w:ascii="Calibri" w:hAnsi="Calibri"/>
+          <w:sz w:val="20"/>
+          <w:szCs w:val="20"/>
+        </w:rPr>
+      </w:r>
+    </w:p>
+    <w:p>
+      <w:pPr>
+        <w:pStyle w:val="TextBody"/>
+        <w:spacing w:before="0" w:after="140"/>
+        <w:jc w:val="left"/>
+        <w:rPr>
+          <w:rFonts w:ascii="Calibri" w:hAnsi="Calibri"/>
+          <w:sz w:val="20"/>
+          <w:szCs w:val="20"/>
+        </w:rPr>
+      </w:pPr>
+      <w:r>
+        <w:rPr>
+          <w:rFonts w:ascii="Calibri" w:hAnsi="Calibri"/>
+          <w:sz w:val="20"/>
+          <w:szCs w:val="20"/>
+        </w:rPr>
+      </w:r>
+    </w:p>
+    <w:p>
+      <w:pPr>
+        <w:pStyle w:val="TextBody"/>
+        <w:spacing w:before="0" w:after="140"/>
+        <w:jc w:val="left"/>
+        <w:rPr>
+          <w:rFonts w:ascii="Calibri" w:hAnsi="Calibri"/>
+          <w:sz w:val="20"/>
+          <w:szCs w:val="20"/>
+        </w:rPr>
+      </w:pPr>
+      <w:r>
+        <w:rPr>
+          <w:rFonts w:ascii="Calibri" w:hAnsi="Calibri"/>
+          <w:sz w:val="20"/>
+          <w:szCs w:val="20"/>
+        </w:rPr>
+      </w:r>
+    </w:p>
+    <w:p>
+      <w:pPr>
+        <w:pStyle w:val="TextBody"/>
+        <w:spacing w:before="0" w:after="140"/>
+        <w:jc w:val="left"/>
+        <w:rPr>
+          <w:rFonts w:ascii="Calibri" w:hAnsi="Calibri"/>
+          <w:sz w:val="20"/>
+          <w:szCs w:val="20"/>
+        </w:rPr>
+      </w:pPr>
+      <w:r>
+        <w:rPr>
+          <w:rFonts w:ascii="Calibri" w:hAnsi="Calibri"/>
+          <w:sz w:val="20"/>
+          <w:szCs w:val="20"/>
+        </w:rPr>
+        <w:t>Existuje možnosť zobraziť WBS prvok bez orámovania, čo znamená, že sa v grafe zobrazí iba čístý, nefarebný, neohraničený text. Vyhľadom k tejto možnosti, nie je možné použiť žiadne nastavenie aplikujúce akékoľvek zafarbenie. Týka sa to predchadzajúcej možnosti a výberu dizajnu nižšie.</w:t>
+      </w:r>
+    </w:p>
+    <w:p>
+      <w:pPr>
+        <w:pStyle w:val="TextBody"/>
+        <w:spacing w:before="0" w:after="140"/>
+        <w:jc w:val="left"/>
+        <w:rPr>
+          <w:rFonts w:ascii="Calibri" w:hAnsi="Calibri"/>
+          <w:sz w:val="20"/>
+          <w:szCs w:val="20"/>
+        </w:rPr>
+      </w:pPr>
+      <w:r>
+        <w:rPr>
+          <w:rFonts w:ascii="Calibri" w:hAnsi="Calibri"/>
+          <w:sz w:val="20"/>
+          <w:szCs w:val="20"/>
+        </w:rPr>
+        <w:t xml:space="preserve">                                                 </w:t>
+      </w:r>
+      <w:r>
+        <w:drawing>
+          <wp:anchor behindDoc="0" distT="0" distB="0" distL="0" distR="0" simplePos="0" locked="0" layoutInCell="1" allowOverlap="1" relativeHeight="9">
+            <wp:simplePos x="0" y="0"/>
+            <wp:positionH relativeFrom="column">
+              <wp:posOffset>1060450</wp:posOffset>
+            </wp:positionH>
+            <wp:positionV relativeFrom="paragraph">
+              <wp:posOffset>-52070</wp:posOffset>
+            </wp:positionV>
+            <wp:extent cx="3922395" cy="1927860"/>
+            <wp:effectExtent l="0" t="0" r="0" b="0"/>
+            <wp:wrapSquare wrapText="largest"/>
+            <wp:docPr id="8" name="Image8" descr=""/>
+            <wp:cNvGraphicFramePr>
+              <a:graphicFrameLocks xmlns:a="http://schemas.openxmlformats.org/drawingml/2006/main" noChangeAspect="1"/>
+            </wp:cNvGraphicFramePr>
+            <a:graphic xmlns:a="http://schemas.openxmlformats.org/drawingml/2006/main">
+              <a:graphicData uri="http://schemas.openxmlformats.org/drawingml/2006/picture">
+                <pic:pic xmlns:pic="http://schemas.openxmlformats.org/drawingml/2006/picture">
+                  <pic:nvPicPr>
+                    <pic:cNvPr id="8" name="Image8" descr=""/>
+                    <pic:cNvPicPr>
+                      <a:picLocks noChangeAspect="1" noChangeArrowheads="1"/>
+                    </pic:cNvPicPr>
+                  </pic:nvPicPr>
+                  <pic:blipFill>
+                    <a:blip r:embed="rId9"/>
+                    <a:stretch>
+                      <a:fillRect/>
+                    </a:stretch>
+                  </pic:blipFill>
+                  <pic:spPr bwMode="auto">
+                    <a:xfrm>
+                      <a:off x="0" y="0"/>
+                      <a:ext cx="3922395" cy="1927860"/>
+                    </a:xfrm>
+                    <a:prstGeom prst="rect">
+                      <a:avLst/>
+                    </a:prstGeom>
+                  </pic:spPr>
+                </pic:pic>
+              </a:graphicData>
+            </a:graphic>
+          </wp:anchor>
+        </w:drawing>
+      </w:r>
+      <w:r>
+        <w:rPr>
+          <w:rFonts w:ascii="Calibri" w:hAnsi="Calibri"/>
+          <w:sz w:val="20"/>
+          <w:szCs w:val="20"/>
+        </w:rPr>
+        <w:t xml:space="preserve"> </w:t>
+      </w:r>
+      <w:r>
+        <w:rPr>
+          <w:rFonts w:ascii="Calibri" w:hAnsi="Calibri"/>
+          <w:sz w:val="20"/>
+          <w:szCs w:val="20"/>
+        </w:rPr>
+        <w:t xml:space="preserve">                                                         </w:t>
+      </w:r>
+    </w:p>
+    <w:p>
+      <w:pPr>
+        <w:pStyle w:val="TextBody"/>
+        <w:spacing w:before="0" w:after="140"/>
+        <w:jc w:val="left"/>
+        <w:rPr>
+          <w:rFonts w:ascii="Calibri" w:hAnsi="Calibri"/>
+          <w:sz w:val="20"/>
+          <w:szCs w:val="20"/>
+        </w:rPr>
+      </w:pPr>
+      <w:r>
+        <w:rPr>
+          <w:rFonts w:ascii="Calibri" w:hAnsi="Calibri"/>
+          <w:sz w:val="20"/>
+          <w:szCs w:val="20"/>
+        </w:rPr>
+      </w:r>
+    </w:p>
+    <w:p>
+      <w:pPr>
+        <w:pStyle w:val="TextBody"/>
+        <w:spacing w:before="0" w:after="140"/>
+        <w:jc w:val="left"/>
+        <w:rPr>
+          <w:rFonts w:ascii="Calibri" w:hAnsi="Calibri"/>
+          <w:sz w:val="20"/>
+          <w:szCs w:val="20"/>
+        </w:rPr>
+      </w:pPr>
+      <w:r>
+        <w:rPr>
+          <w:rFonts w:ascii="Calibri" w:hAnsi="Calibri"/>
+          <w:sz w:val="20"/>
+          <w:szCs w:val="20"/>
+        </w:rPr>
+      </w:r>
+    </w:p>
+    <w:p>
+      <w:pPr>
+        <w:pStyle w:val="TextBody"/>
+        <w:spacing w:before="0" w:after="140"/>
+        <w:jc w:val="left"/>
+        <w:rPr>
+          <w:rFonts w:ascii="Calibri" w:hAnsi="Calibri"/>
+          <w:sz w:val="20"/>
+          <w:szCs w:val="20"/>
+        </w:rPr>
+      </w:pPr>
+      <w:r>
+        <w:rPr>
+          <w:rFonts w:ascii="Calibri" w:hAnsi="Calibri"/>
+          <w:sz w:val="20"/>
+          <w:szCs w:val="20"/>
+        </w:rPr>
+      </w:r>
+    </w:p>
+    <w:p>
+      <w:pPr>
+        <w:pStyle w:val="TextBody"/>
+        <w:spacing w:before="0" w:after="140"/>
+        <w:jc w:val="left"/>
+        <w:rPr>
+          <w:rFonts w:ascii="Calibri" w:hAnsi="Calibri"/>
+          <w:sz w:val="20"/>
+          <w:szCs w:val="20"/>
+        </w:rPr>
+      </w:pPr>
+      <w:r>
+        <w:rPr>
+          <w:rFonts w:ascii="Calibri" w:hAnsi="Calibri"/>
+          <w:sz w:val="20"/>
+          <w:szCs w:val="20"/>
+        </w:rPr>
+      </w:r>
+    </w:p>
+    <w:p>
+      <w:pPr>
+        <w:pStyle w:val="TextBody"/>
+        <w:spacing w:before="0" w:after="140"/>
+        <w:jc w:val="left"/>
+        <w:rPr>
+          <w:rFonts w:ascii="Calibri" w:hAnsi="Calibri"/>
+          <w:sz w:val="20"/>
+          <w:szCs w:val="20"/>
+        </w:rPr>
+      </w:pPr>
+      <w:r>
+        <w:rPr>
+          <w:rFonts w:ascii="Calibri" w:hAnsi="Calibri"/>
+          <w:sz w:val="20"/>
+          <w:szCs w:val="20"/>
+        </w:rPr>
+      </w:r>
+    </w:p>
+    <w:p>
+      <w:pPr>
+        <w:pStyle w:val="TextBody"/>
+        <w:spacing w:before="0" w:after="140"/>
+        <w:jc w:val="left"/>
+        <w:rPr>
+          <w:rFonts w:ascii="Calibri" w:hAnsi="Calibri"/>
+          <w:sz w:val="20"/>
+          <w:szCs w:val="20"/>
+        </w:rPr>
+      </w:pPr>
+      <w:r>
+        <w:rPr>
+          <w:rFonts w:ascii="Calibri" w:hAnsi="Calibri"/>
+          <w:sz w:val="20"/>
+          <w:szCs w:val="20"/>
+        </w:rPr>
+      </w:r>
+    </w:p>
+    <w:p>
+      <w:pPr>
+        <w:pStyle w:val="TextBody"/>
+        <w:spacing w:before="0" w:after="140"/>
+        <w:jc w:val="left"/>
+        <w:rPr>
+          <w:rFonts w:ascii="Calibri" w:hAnsi="Calibri"/>
+          <w:sz w:val="20"/>
+          <w:szCs w:val="20"/>
+        </w:rPr>
+      </w:pPr>
+      <w:r>
+        <w:rPr>
+          <w:rFonts w:ascii="Calibri" w:hAnsi="Calibri"/>
+          <w:sz w:val="20"/>
+          <w:szCs w:val="20"/>
+        </w:rPr>
+      </w:r>
+    </w:p>
+    <w:p>
+      <w:pPr>
+        <w:pStyle w:val="TextBody"/>
+        <w:spacing w:before="0" w:after="140"/>
+        <w:jc w:val="left"/>
+        <w:rPr>
+          <w:rFonts w:ascii="Calibri" w:hAnsi="Calibri"/>
+          <w:sz w:val="20"/>
+          <w:szCs w:val="20"/>
+        </w:rPr>
+      </w:pPr>
+      <w:r>
+        <w:rPr>
+          <w:rFonts w:ascii="Calibri" w:hAnsi="Calibri"/>
+          <w:sz w:val="20"/>
+          <w:szCs w:val="20"/>
+        </w:rPr>
+        <w:t>Možnosť voľby dizajnu WBS prvku umožňuje aplikovať farebnú tému, ktorá bude podliehať každému prvku alebo bunke. Je možné zvoliť jednu z nasledujúcich dvoch možností:</w:t>
+      </w:r>
+    </w:p>
+    <w:p>
+      <w:pPr>
+        <w:pStyle w:val="Normal"/>
+        <w:bidi w:val="0"/>
+        <w:jc w:val="left"/>
+        <w:rPr>
+          <w:rFonts w:ascii="Cilibri" w:hAnsi="Cilibri"/>
+          <w:sz w:val="20"/>
+          <w:szCs w:val="20"/>
+        </w:rPr>
+      </w:pPr>
+      <w:r>
+        <w:rPr>
+          <w:rFonts w:eastAsia="Noto Serif CJK SC" w:cs="Lohit Devanagari" w:ascii="Cilibri" w:hAnsi="Cilibri"/>
+          <w:color w:val="auto"/>
+          <w:kern w:val="2"/>
+          <w:sz w:val="20"/>
+          <w:szCs w:val="20"/>
+          <w:lang w:val="en-US" w:eastAsia="zh-CN" w:bidi="hi-IN"/>
+        </w:rPr>
+        <w:t>Štandard, bez farby</w:t>
+      </w:r>
+    </w:p>
+    <w:p>
+      <w:pPr>
+        <w:pStyle w:val="Normal"/>
+        <w:bidi w:val="0"/>
+        <w:spacing w:before="0" w:after="140"/>
+        <w:jc w:val="left"/>
+        <w:rPr>
+          <w:rFonts w:ascii="Cilibri" w:hAnsi="Cilibri"/>
+          <w:sz w:val="20"/>
+          <w:szCs w:val="20"/>
+        </w:rPr>
+      </w:pPr>
+      <w:r>
+        <w:rPr>
+          <w:rFonts w:ascii="Cilibri" w:hAnsi="Cilibri"/>
+          <w:sz w:val="20"/>
+          <w:szCs w:val="20"/>
+        </w:rPr>
+        <w:t>Žlté pozadie, červený rám</w:t>
+      </w:r>
+    </w:p>
+    <w:p>
+      <w:pPr>
+        <w:pStyle w:val="TextBody"/>
+        <w:spacing w:before="0" w:after="140"/>
+        <w:jc w:val="left"/>
+        <w:rPr>
+          <w:rFonts w:ascii="Calibri" w:hAnsi="Calibri"/>
+          <w:sz w:val="20"/>
+          <w:szCs w:val="20"/>
+        </w:rPr>
+      </w:pPr>
+      <w:r>
+        <w:drawing>
+          <wp:anchor behindDoc="0" distT="0" distB="0" distL="0" distR="0" simplePos="0" locked="0" layoutInCell="1" allowOverlap="1" relativeHeight="10">
+            <wp:simplePos x="0" y="0"/>
+            <wp:positionH relativeFrom="column">
+              <wp:align>center</wp:align>
+            </wp:positionH>
+            <wp:positionV relativeFrom="paragraph">
+              <wp:posOffset>635</wp:posOffset>
+            </wp:positionV>
+            <wp:extent cx="3875405" cy="1905000"/>
+            <wp:effectExtent l="0" t="0" r="0" b="0"/>
+            <wp:wrapSquare wrapText="largest"/>
+            <wp:docPr id="9" name="Image9" descr=""/>
+            <wp:cNvGraphicFramePr>
+              <a:graphicFrameLocks xmlns:a="http://schemas.openxmlformats.org/drawingml/2006/main" noChangeAspect="1"/>
+            </wp:cNvGraphicFramePr>
+            <a:graphic xmlns:a="http://schemas.openxmlformats.org/drawingml/2006/main">
+              <a:graphicData uri="http://schemas.openxmlformats.org/drawingml/2006/picture">
+                <pic:pic xmlns:pic="http://schemas.openxmlformats.org/drawingml/2006/picture">
+                  <pic:nvPicPr>
+                    <pic:cNvPr id="9" name="Image9" descr=""/>
+                    <pic:cNvPicPr>
+                      <a:picLocks noChangeAspect="1" noChangeArrowheads="1"/>
+                    </pic:cNvPicPr>
+                  </pic:nvPicPr>
+                  <pic:blipFill>
+                    <a:blip r:embed="rId10"/>
+                    <a:stretch>
+                      <a:fillRect/>
+                    </a:stretch>
+                  </pic:blipFill>
+                  <pic:spPr bwMode="auto">
+                    <a:xfrm>
+                      <a:off x="0" y="0"/>
+                      <a:ext cx="3875405" cy="1905000"/>
+                    </a:xfrm>
+                    <a:prstGeom prst="rect">
+                      <a:avLst/>
+                    </a:prstGeom>
+                  </pic:spPr>
+                </pic:pic>
+              </a:graphicData>
+            </a:graphic>
+          </wp:anchor>
+        </w:drawing>
+      </w:r>
+      <w:r>
+        <w:rPr>
+          <w:rFonts w:ascii="Calibri" w:hAnsi="Calibri"/>
+          <w:sz w:val="20"/>
+          <w:szCs w:val="20"/>
+        </w:rPr>
+        <w:t xml:space="preserve"> </w:t>
+      </w:r>
+    </w:p>
+    <w:p>
+      <w:pPr>
+        <w:pStyle w:val="TextBody"/>
+        <w:spacing w:before="0" w:after="140"/>
+        <w:jc w:val="left"/>
+        <w:rPr>
+          <w:rFonts w:ascii="Calibri" w:hAnsi="Calibri"/>
+          <w:sz w:val="20"/>
+          <w:szCs w:val="20"/>
+        </w:rPr>
+      </w:pPr>
+      <w:r>
+        <w:rPr>
+          <w:rFonts w:ascii="Calibri" w:hAnsi="Calibri"/>
+          <w:sz w:val="20"/>
+          <w:szCs w:val="20"/>
+        </w:rPr>
+      </w:r>
+    </w:p>
+    <w:p>
+      <w:pPr>
+        <w:pStyle w:val="TextBody"/>
+        <w:spacing w:before="0" w:after="140"/>
+        <w:jc w:val="left"/>
+        <w:rPr>
+          <w:rFonts w:ascii="Calibri" w:hAnsi="Calibri"/>
+          <w:sz w:val="20"/>
+          <w:szCs w:val="20"/>
+        </w:rPr>
+      </w:pPr>
+      <w:r>
+        <w:rPr>
+          <w:rFonts w:ascii="Calibri" w:hAnsi="Calibri"/>
+          <w:sz w:val="20"/>
+          <w:szCs w:val="20"/>
+        </w:rPr>
+      </w:r>
+    </w:p>
+    <w:p>
+      <w:pPr>
+        <w:pStyle w:val="TextBody"/>
+        <w:spacing w:before="0" w:after="140"/>
+        <w:jc w:val="left"/>
+        <w:rPr>
+          <w:rFonts w:ascii="Calibri" w:hAnsi="Calibri"/>
+          <w:sz w:val="20"/>
+          <w:szCs w:val="20"/>
+        </w:rPr>
+      </w:pPr>
+      <w:r>
+        <w:rPr>
+          <w:rFonts w:ascii="Calibri" w:hAnsi="Calibri"/>
+          <w:sz w:val="20"/>
+          <w:szCs w:val="20"/>
+        </w:rPr>
+      </w:r>
+    </w:p>
+    <w:p>
+      <w:pPr>
+        <w:pStyle w:val="TextBody"/>
+        <w:spacing w:before="0" w:after="140"/>
+        <w:jc w:val="left"/>
+        <w:rPr>
+          <w:rFonts w:ascii="Calibri" w:hAnsi="Calibri"/>
+          <w:sz w:val="20"/>
+          <w:szCs w:val="20"/>
+        </w:rPr>
+      </w:pPr>
+      <w:r>
+        <w:rPr>
+          <w:rFonts w:ascii="Calibri" w:hAnsi="Calibri"/>
+          <w:sz w:val="20"/>
+          <w:szCs w:val="20"/>
+        </w:rPr>
+      </w:r>
+    </w:p>
+    <w:p>
+      <w:pPr>
+        <w:pStyle w:val="TextBody"/>
+        <w:spacing w:before="0" w:after="140"/>
+        <w:jc w:val="left"/>
+        <w:rPr>
+          <w:rFonts w:ascii="Calibri" w:hAnsi="Calibri"/>
+          <w:sz w:val="20"/>
+          <w:szCs w:val="20"/>
+        </w:rPr>
+      </w:pPr>
+      <w:r>
+        <w:rPr>
+          <w:rFonts w:ascii="Calibri" w:hAnsi="Calibri"/>
+          <w:sz w:val="20"/>
+          <w:szCs w:val="20"/>
+        </w:rPr>
+      </w:r>
+    </w:p>
+    <w:p>
+      <w:pPr>
+        <w:pStyle w:val="TextBody"/>
+        <w:spacing w:before="0" w:after="140"/>
+        <w:jc w:val="left"/>
+        <w:rPr>
+          <w:rFonts w:ascii="Calibri" w:hAnsi="Calibri"/>
+          <w:sz w:val="20"/>
+          <w:szCs w:val="20"/>
+        </w:rPr>
+      </w:pPr>
+      <w:r>
+        <w:rPr>
+          <w:rFonts w:ascii="Calibri" w:hAnsi="Calibri"/>
+          <w:sz w:val="20"/>
+          <w:szCs w:val="20"/>
+        </w:rPr>
+      </w:r>
+    </w:p>
+    <w:p>
+      <w:pPr>
+        <w:pStyle w:val="TextBody"/>
+        <w:spacing w:before="0" w:after="140"/>
+        <w:jc w:val="left"/>
+        <w:rPr>
+          <w:rFonts w:ascii="Calibri" w:hAnsi="Calibri"/>
+          <w:sz w:val="20"/>
+          <w:szCs w:val="20"/>
+        </w:rPr>
+      </w:pPr>
+      <w:r>
+        <w:rPr>
+          <w:rFonts w:ascii="Calibri" w:hAnsi="Calibri"/>
+          <w:sz w:val="20"/>
+          <w:szCs w:val="20"/>
+        </w:rPr>
+      </w:r>
+    </w:p>
+    <w:p>
+      <w:pPr>
+        <w:pStyle w:val="TextBody"/>
+        <w:spacing w:before="0" w:after="140"/>
+        <w:jc w:val="left"/>
+        <w:rPr>
+          <w:rFonts w:ascii="Calibri" w:hAnsi="Calibri"/>
+          <w:sz w:val="20"/>
+          <w:szCs w:val="20"/>
+        </w:rPr>
+      </w:pPr>
+      <w:r>
+        <w:rPr>
+          <w:rFonts w:ascii="Calibri" w:hAnsi="Calibri"/>
+          <w:sz w:val="20"/>
+          <w:szCs w:val="20"/>
+        </w:rPr>
+      </w:r>
+    </w:p>
+    <w:p>
+      <w:pPr>
+        <w:pStyle w:val="TextBody"/>
+        <w:spacing w:before="0" w:after="140"/>
+        <w:jc w:val="left"/>
+        <w:rPr/>
+      </w:pPr>
+      <w:r>
+        <w:rPr>
+          <w:rFonts w:ascii="Calibri" w:hAnsi="Calibri"/>
+          <w:sz w:val="20"/>
+          <w:szCs w:val="20"/>
+        </w:rPr>
+        <w:t>Formát výstupného súboru pre WBS obsahuje dve možnosti:</w:t>
+      </w:r>
+    </w:p>
+    <w:p>
+      <w:pPr>
+        <w:pStyle w:val="Normal"/>
+        <w:bidi w:val="0"/>
+        <w:jc w:val="left"/>
+        <w:rPr>
+          <w:rFonts w:ascii="Cilibri" w:hAnsi="Cilibri"/>
+          <w:sz w:val="20"/>
+          <w:szCs w:val="20"/>
+        </w:rPr>
+      </w:pPr>
+      <w:r>
+        <w:rPr>
+          <w:rFonts w:eastAsia="Noto Serif CJK SC" w:cs="Lohit Devanagari" w:ascii="Cilibri" w:hAnsi="Cilibri"/>
+          <w:color w:val="auto"/>
+          <w:kern w:val="2"/>
+          <w:sz w:val="20"/>
+          <w:szCs w:val="20"/>
+          <w:lang w:val="en-US" w:eastAsia="zh-CN" w:bidi="hi-IN"/>
+        </w:rPr>
+        <w:t xml:space="preserve">SVG </w:t>
+      </w:r>
+      <w:r>
+        <w:rPr>
+          <w:rFonts w:eastAsia="Noto Serif CJK SC" w:cs="Lohit Devanagari" w:ascii="Cilibri" w:hAnsi="Cilibri"/>
+          <w:color w:val="auto"/>
+          <w:kern w:val="2"/>
+          <w:sz w:val="20"/>
+          <w:szCs w:val="20"/>
+          <w:lang w:val="en-US" w:eastAsia="zh-CN" w:bidi="hi-IN"/>
+        </w:rPr>
+        <w:t>(</w:t>
+      </w:r>
+      <w:r>
+        <w:rPr>
+          <w:rFonts w:eastAsia="Noto Serif CJK SC" w:cs="Lohit Devanagari" w:ascii="Cilibri" w:hAnsi="Cilibri"/>
+          <w:color w:val="auto"/>
+          <w:kern w:val="2"/>
+          <w:sz w:val="20"/>
+          <w:szCs w:val="20"/>
+          <w:lang w:val="en-US" w:eastAsia="zh-CN" w:bidi="hi-IN"/>
+        </w:rPr>
+        <w:t>Scalable Vector Graphics</w:t>
+      </w:r>
+      <w:r>
+        <w:rPr>
+          <w:rFonts w:eastAsia="Noto Serif CJK SC" w:cs="Lohit Devanagari" w:ascii="Cilibri" w:hAnsi="Cilibri"/>
+          <w:color w:val="auto"/>
+          <w:kern w:val="2"/>
+          <w:sz w:val="20"/>
+          <w:szCs w:val="20"/>
+          <w:lang w:val="en-US" w:eastAsia="zh-CN" w:bidi="hi-IN"/>
+        </w:rPr>
+        <w:t>)</w:t>
+      </w:r>
+    </w:p>
+    <w:p>
+      <w:pPr>
+        <w:pStyle w:val="Normal"/>
+        <w:bidi w:val="0"/>
+        <w:spacing w:before="0" w:after="140"/>
+        <w:jc w:val="left"/>
+        <w:rPr>
+          <w:rFonts w:ascii="Cilibri" w:hAnsi="Cilibri"/>
+          <w:sz w:val="20"/>
+          <w:szCs w:val="20"/>
+        </w:rPr>
+      </w:pPr>
+      <w:r>
+        <w:rPr>
+          <w:rFonts w:ascii="Cilibri" w:hAnsi="Cilibri"/>
+          <w:sz w:val="20"/>
+          <w:szCs w:val="20"/>
+        </w:rPr>
+        <w:t>EP</w:t>
+      </w:r>
+      <w:r>
+        <w:rPr>
+          <w:rFonts w:ascii="Cilibri" w:hAnsi="Cilibri"/>
+          <w:sz w:val="20"/>
+          <w:szCs w:val="20"/>
+        </w:rPr>
+        <w:t>S (Encapsulated PostScript)</w:t>
+      </w:r>
+    </w:p>
+    <w:p>
+      <w:pPr>
+        <w:pStyle w:val="Normal"/>
+        <w:bidi w:val="0"/>
+        <w:spacing w:before="0" w:after="140"/>
+        <w:jc w:val="left"/>
+        <w:rPr>
+          <w:rFonts w:ascii="Cilibri" w:hAnsi="Cilibri"/>
+          <w:sz w:val="20"/>
+          <w:szCs w:val="20"/>
+        </w:rPr>
+      </w:pPr>
+      <w:r>
+        <w:drawing>
+          <wp:anchor behindDoc="0" distT="0" distB="0" distL="0" distR="0" simplePos="0" locked="0" layoutInCell="1" allowOverlap="1" relativeHeight="11">
+            <wp:simplePos x="0" y="0"/>
+            <wp:positionH relativeFrom="column">
+              <wp:align>center</wp:align>
+            </wp:positionH>
+            <wp:positionV relativeFrom="paragraph">
+              <wp:posOffset>635</wp:posOffset>
+            </wp:positionV>
+            <wp:extent cx="3805555" cy="1871345"/>
+            <wp:effectExtent l="0" t="0" r="0" b="0"/>
+            <wp:wrapSquare wrapText="largest"/>
+            <wp:docPr id="10" name="Image10" descr=""/>
+            <wp:cNvGraphicFramePr>
+              <a:graphicFrameLocks xmlns:a="http://schemas.openxmlformats.org/drawingml/2006/main" noChangeAspect="1"/>
+            </wp:cNvGraphicFramePr>
+            <a:graphic xmlns:a="http://schemas.openxmlformats.org/drawingml/2006/main">
+              <a:graphicData uri="http://schemas.openxmlformats.org/drawingml/2006/picture">
+                <pic:pic xmlns:pic="http://schemas.openxmlformats.org/drawingml/2006/picture">
+                  <pic:nvPicPr>
+                    <pic:cNvPr id="10" name="Image10" descr=""/>
+                    <pic:cNvPicPr>
+                      <a:picLocks noChangeAspect="1" noChangeArrowheads="1"/>
+                    </pic:cNvPicPr>
+                  </pic:nvPicPr>
+                  <pic:blipFill>
+                    <a:blip r:embed="rId11"/>
+                    <a:stretch>
+                      <a:fillRect/>
+                    </a:stretch>
+                  </pic:blipFill>
+                  <pic:spPr bwMode="auto">
+                    <a:xfrm>
+                      <a:off x="0" y="0"/>
+                      <a:ext cx="3805555" cy="1871345"/>
+                    </a:xfrm>
+                    <a:prstGeom prst="rect">
+                      <a:avLst/>
+                    </a:prstGeom>
+                  </pic:spPr>
+                </pic:pic>
+              </a:graphicData>
+            </a:graphic>
+          </wp:anchor>
+        </w:drawing>
+      </w:r>
+      <w:r>
+        <w:rPr>
+          <w:rFonts w:ascii="Cilibri" w:hAnsi="Cilibri"/>
+          <w:sz w:val="20"/>
+          <w:szCs w:val="20"/>
+        </w:rPr>
+        <w:t xml:space="preserve"> </w:t>
+      </w:r>
+    </w:p>
+    <w:p>
+      <w:pPr>
+        <w:pStyle w:val="Normal"/>
+        <w:bidi w:val="0"/>
+        <w:spacing w:before="0" w:after="140"/>
+        <w:jc w:val="left"/>
+        <w:rPr>
+          <w:rFonts w:ascii="Cilibri" w:hAnsi="Cilibri"/>
+          <w:sz w:val="20"/>
+          <w:szCs w:val="20"/>
+        </w:rPr>
+      </w:pPr>
+      <w:r>
+        <w:rPr/>
+      </w:r>
+    </w:p>
+    <w:p>
+      <w:pPr>
+        <w:pStyle w:val="Normal"/>
+        <w:bidi w:val="0"/>
+        <w:spacing w:before="0" w:after="140"/>
+        <w:jc w:val="left"/>
+        <w:rPr>
+          <w:rFonts w:ascii="Cilibri" w:hAnsi="Cilibri"/>
+          <w:sz w:val="20"/>
+          <w:szCs w:val="20"/>
+        </w:rPr>
+      </w:pPr>
+      <w:r>
+        <w:rPr/>
+      </w:r>
+    </w:p>
+    <w:p>
+      <w:pPr>
+        <w:pStyle w:val="Normal"/>
+        <w:bidi w:val="0"/>
+        <w:spacing w:before="0" w:after="140"/>
+        <w:jc w:val="left"/>
+        <w:rPr>
+          <w:rFonts w:ascii="Cilibri" w:hAnsi="Cilibri"/>
+          <w:sz w:val="20"/>
+          <w:szCs w:val="20"/>
+        </w:rPr>
+      </w:pPr>
+      <w:r>
+        <w:rPr/>
+      </w:r>
+    </w:p>
+    <w:p>
+      <w:pPr>
+        <w:pStyle w:val="Normal"/>
+        <w:bidi w:val="0"/>
+        <w:spacing w:before="0" w:after="140"/>
+        <w:jc w:val="left"/>
+        <w:rPr>
+          <w:rFonts w:ascii="Cilibri" w:hAnsi="Cilibri"/>
+          <w:sz w:val="20"/>
+          <w:szCs w:val="20"/>
+        </w:rPr>
+      </w:pPr>
+      <w:r>
+        <w:rPr/>
+      </w:r>
+    </w:p>
+    <w:p>
+      <w:pPr>
+        <w:pStyle w:val="Normal"/>
+        <w:bidi w:val="0"/>
+        <w:spacing w:before="0" w:after="140"/>
+        <w:jc w:val="left"/>
+        <w:rPr>
+          <w:rFonts w:ascii="Cilibri" w:hAnsi="Cilibri"/>
+          <w:sz w:val="20"/>
+          <w:szCs w:val="20"/>
+        </w:rPr>
+      </w:pPr>
+      <w:r>
+        <w:rPr/>
+      </w:r>
+    </w:p>
+    <w:p>
+      <w:pPr>
+        <w:pStyle w:val="Normal"/>
+        <w:bidi w:val="0"/>
+        <w:spacing w:before="0" w:after="140"/>
+        <w:jc w:val="left"/>
+        <w:rPr>
+          <w:rFonts w:ascii="Cilibri" w:hAnsi="Cilibri"/>
+          <w:sz w:val="20"/>
+          <w:szCs w:val="20"/>
+        </w:rPr>
+      </w:pPr>
+      <w:r>
+        <w:rPr/>
+      </w:r>
+    </w:p>
+    <w:p>
+      <w:pPr>
+        <w:pStyle w:val="Normal"/>
+        <w:bidi w:val="0"/>
+        <w:spacing w:before="0" w:after="140"/>
+        <w:jc w:val="left"/>
+        <w:rPr>
+          <w:rFonts w:ascii="Cilibri" w:hAnsi="Cilibri"/>
+          <w:sz w:val="20"/>
+          <w:szCs w:val="20"/>
+        </w:rPr>
+      </w:pPr>
+      <w:r>
+        <w:rPr/>
+      </w:r>
+    </w:p>
+    <w:p>
+      <w:pPr>
+        <w:pStyle w:val="Normal"/>
+        <w:bidi w:val="0"/>
+        <w:spacing w:before="0" w:after="140"/>
+        <w:jc w:val="left"/>
+        <w:rPr>
+          <w:rFonts w:ascii="Cilibri" w:hAnsi="Cilibri"/>
+          <w:sz w:val="20"/>
+          <w:szCs w:val="20"/>
+        </w:rPr>
+      </w:pPr>
+      <w:r>
+        <w:rPr/>
+      </w:r>
+    </w:p>
+    <w:p>
+      <w:pPr>
+        <w:pStyle w:val="Normal"/>
+        <w:bidi w:val="0"/>
+        <w:spacing w:before="0" w:after="140"/>
+        <w:jc w:val="left"/>
+        <w:rPr>
+          <w:rFonts w:ascii="Cilibri" w:hAnsi="Cilibri"/>
+          <w:sz w:val="20"/>
+          <w:szCs w:val="20"/>
+        </w:rPr>
+      </w:pPr>
+      <w:r>
+        <w:rPr>
+          <w:rFonts w:ascii="Cilibri" w:hAnsi="Cilibri"/>
+          <w:sz w:val="20"/>
+          <w:szCs w:val="20"/>
+        </w:rPr>
+        <w:t xml:space="preserve">Po stlačení tlačidla “Vytvoriť WBS” program otvorí systémové okno na prehľadávanie priečinkov a požiada o umiestnenie a názov súboru, pod ktorým má byť vygenerovaný a uložený WBS diagram. </w:t>
+      </w:r>
+    </w:p>
+    <w:p>
+      <w:pPr>
+        <w:pStyle w:val="Normal"/>
+        <w:bidi w:val="0"/>
+        <w:spacing w:before="0" w:after="140"/>
+        <w:jc w:val="left"/>
+        <w:rPr>
+          <w:rFonts w:ascii="Cilibri" w:hAnsi="Cilibri"/>
+          <w:sz w:val="20"/>
+          <w:szCs w:val="20"/>
+        </w:rPr>
+      </w:pPr>
+      <w:r>
+        <w:rPr>
+          <w:rFonts w:ascii="Cilibri" w:hAnsi="Cilibri"/>
+          <w:sz w:val="20"/>
+          <w:szCs w:val="20"/>
+        </w:rPr>
+        <w:t>Následne program načíta XLSX dokument a podľa nastavených vlastností pre generovanie WBS uloží na disk výsledný diagram bez pozadia, vo formáte špecifikovanom v prgorame. (preto, nie je nutne uvádzať príponu súboru v systémovom okne, stačí iba názov).</w:t>
+      </w:r>
+    </w:p>
+    <w:p>
+      <w:pPr>
+        <w:pStyle w:val="Heading1"/>
+        <w:rPr>
+          <w:rFonts w:ascii="Cilibri" w:hAnsi="Cilibri"/>
+          <w:sz w:val="20"/>
+          <w:szCs w:val="20"/>
+        </w:rPr>
+      </w:pPr>
+      <w:r>
+        <w:rPr/>
+      </w:r>
+    </w:p>
+    <w:p>
+      <w:pPr>
+        <w:pStyle w:val="Heading1"/>
+        <w:rPr>
+          <w:rFonts w:ascii="Cilibri" w:hAnsi="Cilibri"/>
+          <w:sz w:val="20"/>
+          <w:szCs w:val="20"/>
+        </w:rPr>
+      </w:pPr>
+      <w:r>
+        <w:rPr/>
+        <w:t>2. Praktická ukážka</w:t>
+      </w:r>
+    </w:p>
+    <w:p>
+      <w:pPr>
+        <w:pStyle w:val="Normal"/>
+        <w:bidi w:val="0"/>
+        <w:spacing w:before="0" w:after="140"/>
+        <w:jc w:val="left"/>
+        <w:rPr>
+          <w:rFonts w:ascii="Cilibri" w:hAnsi="Cilibri"/>
+          <w:sz w:val="20"/>
+          <w:szCs w:val="20"/>
+        </w:rPr>
+      </w:pPr>
+      <w:r>
+        <w:rPr>
+          <w:rFonts w:ascii="Cilibri" w:hAnsi="Cilibri"/>
+          <w:sz w:val="20"/>
+          <w:szCs w:val="20"/>
+        </w:rPr>
+        <w:t>Máme k dispozícii nasledovný XLSX dokument, kde sa dáta nachádzaju na prvom zošite a začínajú na 3. riadku, kde sú uvedené potrebné názvy stĺpcov, ako je uvedene v sekcii 1.1.</w:t>
+      </w:r>
+    </w:p>
+    <w:p>
+      <w:pPr>
+        <w:pStyle w:val="Normal"/>
+        <w:bidi w:val="0"/>
+        <w:spacing w:before="0" w:after="140"/>
+        <w:jc w:val="left"/>
+        <w:rPr>
+          <w:rFonts w:ascii="Cilibri" w:hAnsi="Cilibri"/>
+          <w:sz w:val="20"/>
+          <w:szCs w:val="20"/>
+        </w:rPr>
+      </w:pPr>
+      <w:r>
+        <w:drawing>
+          <wp:anchor behindDoc="0" distT="0" distB="0" distL="0" distR="0" simplePos="0" locked="0" layoutInCell="1" allowOverlap="1" relativeHeight="12">
+            <wp:simplePos x="0" y="0"/>
+            <wp:positionH relativeFrom="column">
+              <wp:align>center</wp:align>
+            </wp:positionH>
+            <wp:positionV relativeFrom="paragraph">
+              <wp:posOffset>635</wp:posOffset>
+            </wp:positionV>
+            <wp:extent cx="6120130" cy="2615565"/>
+            <wp:effectExtent l="0" t="0" r="0" b="0"/>
+            <wp:wrapSquare wrapText="largest"/>
+            <wp:docPr id="11" name="Image11" descr=""/>
+            <wp:cNvGraphicFramePr>
+              <a:graphicFrameLocks xmlns:a="http://schemas.openxmlformats.org/drawingml/2006/main" noChangeAspect="1"/>
+            </wp:cNvGraphicFramePr>
+            <a:graphic xmlns:a="http://schemas.openxmlformats.org/drawingml/2006/main">
+              <a:graphicData uri="http://schemas.openxmlformats.org/drawingml/2006/picture">
+                <pic:pic xmlns:pic="http://schemas.openxmlformats.org/drawingml/2006/picture">
+                  <pic:nvPicPr>
+                    <pic:cNvPr id="11" name="Image11" descr=""/>
+                    <pic:cNvPicPr>
+                      <a:picLocks noChangeAspect="1" noChangeArrowheads="1"/>
+                    </pic:cNvPicPr>
+                  </pic:nvPicPr>
+                  <pic:blipFill>
+                    <a:blip r:embed="rId12"/>
+                    <a:stretch>
+                      <a:fillRect/>
+                    </a:stretch>
+                  </pic:blipFill>
+                  <pic:spPr bwMode="auto">
+                    <a:xfrm>
+                      <a:off x="0" y="0"/>
+                      <a:ext cx="6120130" cy="2615565"/>
+                    </a:xfrm>
+                    <a:prstGeom prst="rect">
+                      <a:avLst/>
+                    </a:prstGeom>
+                  </pic:spPr>
+                </pic:pic>
+              </a:graphicData>
+            </a:graphic>
+          </wp:anchor>
+        </w:drawing>
+      </w:r>
+      <w:r>
+        <w:rPr>
+          <w:rFonts w:ascii="Cilibri" w:hAnsi="Cilibri"/>
+          <w:sz w:val="20"/>
+          <w:szCs w:val="20"/>
+        </w:rPr>
+        <w:t xml:space="preserve"> </w:t>
+      </w:r>
+      <w:r>
+        <w:rPr>
+          <w:rFonts w:ascii="Cilibri" w:hAnsi="Cilibri"/>
+          <w:sz w:val="20"/>
+          <w:szCs w:val="20"/>
+        </w:rPr>
+        <w:t xml:space="preserve">                        </w:t>
+      </w:r>
+    </w:p>
+    <w:p>
+      <w:pPr>
+        <w:pStyle w:val="Normal"/>
+        <w:bidi w:val="0"/>
+        <w:spacing w:before="0" w:after="140"/>
+        <w:jc w:val="left"/>
+        <w:rPr>
+          <w:rFonts w:ascii="Cilibri" w:hAnsi="Cilibri"/>
+          <w:sz w:val="20"/>
+          <w:szCs w:val="20"/>
+        </w:rPr>
+      </w:pPr>
+      <w:r>
+        <w:rPr/>
+      </w:r>
+    </w:p>
+    <w:p>
+      <w:pPr>
+        <w:pStyle w:val="Normal"/>
+        <w:bidi w:val="0"/>
+        <w:spacing w:before="0" w:after="140"/>
+        <w:jc w:val="left"/>
+        <w:rPr>
+          <w:rFonts w:ascii="Cilibri" w:hAnsi="Cilibri"/>
+          <w:sz w:val="20"/>
+          <w:szCs w:val="20"/>
+        </w:rPr>
+      </w:pPr>
+      <w:r>
+        <w:rPr/>
+      </w:r>
+    </w:p>
+    <w:p>
+      <w:pPr>
+        <w:pStyle w:val="Normal"/>
+        <w:bidi w:val="0"/>
+        <w:spacing w:before="0" w:after="140"/>
+        <w:jc w:val="left"/>
+        <w:rPr>
+          <w:rFonts w:ascii="Cilibri" w:hAnsi="Cilibri"/>
+          <w:sz w:val="20"/>
+          <w:szCs w:val="20"/>
+        </w:rPr>
+      </w:pPr>
+      <w:r>
+        <w:rPr/>
+      </w:r>
+    </w:p>
+    <w:p>
+      <w:pPr>
+        <w:pStyle w:val="Normal"/>
+        <w:bidi w:val="0"/>
+        <w:spacing w:before="0" w:after="140"/>
+        <w:jc w:val="left"/>
+        <w:rPr>
+          <w:rFonts w:ascii="Cilibri" w:hAnsi="Cilibri"/>
+          <w:sz w:val="20"/>
+          <w:szCs w:val="20"/>
+        </w:rPr>
+      </w:pPr>
+      <w:r>
+        <w:rPr/>
+      </w:r>
+    </w:p>
+    <w:p>
+      <w:pPr>
+        <w:pStyle w:val="Normal"/>
+        <w:bidi w:val="0"/>
+        <w:spacing w:before="0" w:after="140"/>
+        <w:jc w:val="left"/>
+        <w:rPr>
+          <w:rFonts w:ascii="Cilibri" w:hAnsi="Cilibri"/>
+          <w:sz w:val="20"/>
+          <w:szCs w:val="20"/>
+        </w:rPr>
+      </w:pPr>
+      <w:r>
+        <w:rPr/>
+      </w:r>
+    </w:p>
+    <w:p>
+      <w:pPr>
+        <w:pStyle w:val="Normal"/>
+        <w:bidi w:val="0"/>
+        <w:spacing w:before="0" w:after="140"/>
+        <w:jc w:val="left"/>
+        <w:rPr>
+          <w:rFonts w:ascii="Cilibri" w:hAnsi="Cilibri"/>
+          <w:sz w:val="20"/>
+          <w:szCs w:val="20"/>
+        </w:rPr>
+      </w:pPr>
+      <w:r>
+        <w:rPr/>
+        <w:t xml:space="preserve">     </w:t>
+      </w:r>
+    </w:p>
+    <w:p>
+      <w:pPr>
+        <w:pStyle w:val="Normal"/>
+        <w:bidi w:val="0"/>
+        <w:spacing w:before="0" w:after="140"/>
+        <w:jc w:val="left"/>
+        <w:rPr>
+          <w:rFonts w:ascii="Cilibri" w:hAnsi="Cilibri"/>
+          <w:sz w:val="20"/>
+          <w:szCs w:val="20"/>
+        </w:rPr>
+      </w:pPr>
+      <w:r>
+        <w:rPr/>
+        <w:t xml:space="preserve"> </w:t>
+      </w:r>
+    </w:p>
+    <w:p>
+      <w:pPr>
+        <w:pStyle w:val="Normal"/>
+        <w:bidi w:val="0"/>
+        <w:spacing w:before="0" w:after="140"/>
+        <w:jc w:val="left"/>
+        <w:rPr>
+          <w:rFonts w:ascii="Cilibri" w:hAnsi="Cilibri"/>
+          <w:sz w:val="20"/>
+          <w:szCs w:val="20"/>
+        </w:rPr>
+      </w:pPr>
+      <w:r>
+        <w:rPr/>
+      </w:r>
+    </w:p>
+    <w:p>
+      <w:pPr>
+        <w:pStyle w:val="Normal"/>
+        <w:bidi w:val="0"/>
+        <w:spacing w:before="0" w:after="140"/>
+        <w:jc w:val="left"/>
+        <w:rPr>
+          <w:rFonts w:ascii="Cilibri" w:hAnsi="Cilibri"/>
+          <w:sz w:val="20"/>
+          <w:szCs w:val="20"/>
+        </w:rPr>
+      </w:pPr>
+      <w:r>
+        <w:rPr>
+          <w:rFonts w:ascii="Calibri" w:hAnsi="Calibri"/>
+          <w:sz w:val="20"/>
+          <w:szCs w:val="20"/>
+        </w:rPr>
+      </w:r>
+    </w:p>
+    <w:p>
+      <w:pPr>
+        <w:pStyle w:val="Normal"/>
+        <w:bidi w:val="0"/>
+        <w:spacing w:before="0" w:after="140"/>
+        <w:jc w:val="left"/>
+        <w:rPr>
+          <w:rFonts w:ascii="Cilibri" w:hAnsi="Cilibri"/>
+          <w:sz w:val="20"/>
+          <w:szCs w:val="20"/>
+        </w:rPr>
+      </w:pPr>
+      <w:r>
+        <w:rPr>
+          <w:rFonts w:ascii="Calibri" w:hAnsi="Calibri"/>
+          <w:sz w:val="20"/>
+          <w:szCs w:val="20"/>
+        </w:rPr>
+      </w:r>
+    </w:p>
+    <w:p>
+      <w:pPr>
+        <w:pStyle w:val="Normal"/>
+        <w:bidi w:val="0"/>
+        <w:spacing w:before="0" w:after="140"/>
+        <w:jc w:val="left"/>
+        <w:rPr>
+          <w:rFonts w:ascii="Calibri" w:hAnsi="Calibri"/>
+          <w:sz w:val="20"/>
+          <w:szCs w:val="20"/>
+        </w:rPr>
+      </w:pPr>
+      <w:r>
+        <w:rPr>
+          <w:rFonts w:ascii="Calibri" w:hAnsi="Calibri"/>
+          <w:sz w:val="20"/>
+          <w:szCs w:val="20"/>
+        </w:rPr>
+        <w:t>V programe nastavíme tieto vlastnosti a vyberieme umiestnenie XLSX dokumentu.</w:t>
+      </w:r>
+    </w:p>
+    <w:p>
+      <w:pPr>
+        <w:pStyle w:val="Normal"/>
+        <w:bidi w:val="0"/>
+        <w:spacing w:before="0" w:after="140"/>
+        <w:jc w:val="left"/>
+        <w:rPr>
+          <w:rFonts w:ascii="Calibri" w:hAnsi="Calibri"/>
+          <w:sz w:val="20"/>
+          <w:szCs w:val="20"/>
+        </w:rPr>
+      </w:pPr>
+      <w:r>
+        <w:rPr>
+          <w:rFonts w:ascii="Calibri" w:hAnsi="Calibri"/>
+          <w:sz w:val="20"/>
+          <w:szCs w:val="20"/>
+        </w:rPr>
+        <w:t>Následne si nastavíme vlastnosti pre generovanie WBS ako sa nám páči a spustíme generovanie.</w:t>
+      </w:r>
+    </w:p>
+    <w:p>
+      <w:pPr>
+        <w:pStyle w:val="Normal"/>
+        <w:bidi w:val="0"/>
+        <w:spacing w:before="0" w:after="140"/>
+        <w:jc w:val="left"/>
+        <w:rPr>
+          <w:rFonts w:ascii="Calibri" w:hAnsi="Calibri"/>
+          <w:sz w:val="20"/>
+          <w:szCs w:val="20"/>
+        </w:rPr>
+      </w:pPr>
+      <w:r>
+        <w:rPr>
+          <w:rFonts w:ascii="Calibri" w:hAnsi="Calibri"/>
+          <w:sz w:val="20"/>
+          <w:szCs w:val="20"/>
+        </w:rPr>
+      </w:r>
+    </w:p>
+    <w:p>
+      <w:pPr>
+        <w:pStyle w:val="Normal"/>
+        <w:bidi w:val="0"/>
+        <w:spacing w:before="0" w:after="140"/>
+        <w:jc w:val="left"/>
+        <w:rPr>
+          <w:rFonts w:ascii="Calibri" w:hAnsi="Calibri"/>
+          <w:sz w:val="20"/>
+          <w:szCs w:val="20"/>
+        </w:rPr>
+      </w:pPr>
+      <w:r>
+        <w:rPr>
+          <w:rFonts w:ascii="Calibri" w:hAnsi="Calibri"/>
+          <w:sz w:val="20"/>
+          <w:szCs w:val="20"/>
+        </w:rPr>
+        <w:t>Vyplnené okno programu vyzerá nasledovne:</w:t>
+      </w:r>
+    </w:p>
+    <w:p>
+      <w:pPr>
+        <w:pStyle w:val="Normal"/>
+        <w:bidi w:val="0"/>
+        <w:spacing w:before="0" w:after="140"/>
+        <w:jc w:val="left"/>
+        <w:rPr>
+          <w:rFonts w:ascii="Calibri" w:hAnsi="Calibri"/>
+          <w:sz w:val="20"/>
+          <w:szCs w:val="20"/>
+        </w:rPr>
+      </w:pPr>
+      <w:r>
+        <w:rPr>
+          <w:rFonts w:ascii="Calibri" w:hAnsi="Calibri"/>
+          <w:sz w:val="20"/>
+          <w:szCs w:val="20"/>
+        </w:rPr>
+        <w:drawing>
+          <wp:anchor behindDoc="0" distT="0" distB="0" distL="0" distR="0" simplePos="0" locked="0" layoutInCell="1" allowOverlap="1" relativeHeight="13">
+            <wp:simplePos x="0" y="0"/>
+            <wp:positionH relativeFrom="column">
+              <wp:align>center</wp:align>
+            </wp:positionH>
+            <wp:positionV relativeFrom="paragraph">
+              <wp:posOffset>635</wp:posOffset>
+            </wp:positionV>
+            <wp:extent cx="3411220" cy="2562225"/>
+            <wp:effectExtent l="0" t="0" r="0" b="0"/>
+            <wp:wrapSquare wrapText="largest"/>
+            <wp:docPr id="12" name="Image12" descr=""/>
+            <wp:cNvGraphicFramePr>
+              <a:graphicFrameLocks xmlns:a="http://schemas.openxmlformats.org/drawingml/2006/main" noChangeAspect="1"/>
+            </wp:cNvGraphicFramePr>
+            <a:graphic xmlns:a="http://schemas.openxmlformats.org/drawingml/2006/main">
+              <a:graphicData uri="http://schemas.openxmlformats.org/drawingml/2006/picture">
+                <pic:pic xmlns:pic="http://schemas.openxmlformats.org/drawingml/2006/picture">
+                  <pic:nvPicPr>
+                    <pic:cNvPr id="12" name="Image12" descr=""/>
+                    <pic:cNvPicPr>
+                      <a:picLocks noChangeAspect="1" noChangeArrowheads="1"/>
+                    </pic:cNvPicPr>
+                  </pic:nvPicPr>
+                  <pic:blipFill>
+                    <a:blip r:embed="rId13"/>
+                    <a:stretch>
+                      <a:fillRect/>
+                    </a:stretch>
+                  </pic:blipFill>
+                  <pic:spPr bwMode="auto">
+                    <a:xfrm>
+                      <a:off x="0" y="0"/>
+                      <a:ext cx="3411220" cy="2562225"/>
+                    </a:xfrm>
+                    <a:prstGeom prst="rect">
+                      <a:avLst/>
+                    </a:prstGeom>
+                  </pic:spPr>
+                </pic:pic>
+              </a:graphicData>
+            </a:graphic>
+          </wp:anchor>
+        </w:drawing>
+      </w:r>
+    </w:p>
+    <w:p>
+      <w:pPr>
+        <w:pStyle w:val="Normal"/>
+        <w:bidi w:val="0"/>
+        <w:spacing w:before="0" w:after="140"/>
+        <w:jc w:val="left"/>
+        <w:rPr>
+          <w:rFonts w:ascii="Calibri" w:hAnsi="Calibri"/>
+          <w:sz w:val="20"/>
+          <w:szCs w:val="20"/>
+        </w:rPr>
+      </w:pPr>
+      <w:r>
+        <w:rPr>
+          <w:rFonts w:ascii="Calibri" w:hAnsi="Calibri"/>
+          <w:sz w:val="20"/>
+          <w:szCs w:val="20"/>
+        </w:rPr>
+      </w:r>
+    </w:p>
+    <w:p>
+      <w:pPr>
+        <w:pStyle w:val="Normal"/>
+        <w:bidi w:val="0"/>
+        <w:spacing w:before="0" w:after="140"/>
+        <w:jc w:val="left"/>
+        <w:rPr>
+          <w:rFonts w:ascii="Calibri" w:hAnsi="Calibri"/>
+          <w:sz w:val="20"/>
+          <w:szCs w:val="20"/>
+        </w:rPr>
+      </w:pPr>
+      <w:r>
+        <w:rPr>
+          <w:rFonts w:ascii="Calibri" w:hAnsi="Calibri"/>
+          <w:sz w:val="20"/>
+          <w:szCs w:val="20"/>
+        </w:rPr>
+      </w:r>
+    </w:p>
+    <w:p>
+      <w:pPr>
+        <w:pStyle w:val="Normal"/>
+        <w:bidi w:val="0"/>
+        <w:spacing w:before="0" w:after="140"/>
+        <w:jc w:val="left"/>
+        <w:rPr>
+          <w:rFonts w:ascii="Calibri" w:hAnsi="Calibri"/>
+          <w:sz w:val="20"/>
+          <w:szCs w:val="20"/>
+        </w:rPr>
+      </w:pPr>
+      <w:r>
+        <w:rPr>
+          <w:rFonts w:ascii="Calibri" w:hAnsi="Calibri"/>
+          <w:sz w:val="20"/>
+          <w:szCs w:val="20"/>
+        </w:rPr>
+      </w:r>
+    </w:p>
+    <w:p>
+      <w:pPr>
+        <w:pStyle w:val="Normal"/>
+        <w:bidi w:val="0"/>
+        <w:spacing w:before="0" w:after="140"/>
+        <w:jc w:val="left"/>
+        <w:rPr>
+          <w:rFonts w:ascii="Calibri" w:hAnsi="Calibri"/>
+          <w:sz w:val="20"/>
+          <w:szCs w:val="20"/>
+        </w:rPr>
+      </w:pPr>
+      <w:r>
+        <w:rPr>
+          <w:rFonts w:ascii="Calibri" w:hAnsi="Calibri"/>
+          <w:sz w:val="20"/>
+          <w:szCs w:val="20"/>
+        </w:rPr>
+      </w:r>
+    </w:p>
+    <w:p>
+      <w:pPr>
+        <w:pStyle w:val="Normal"/>
+        <w:bidi w:val="0"/>
+        <w:spacing w:before="0" w:after="140"/>
+        <w:jc w:val="left"/>
+        <w:rPr>
+          <w:rFonts w:ascii="Calibri" w:hAnsi="Calibri"/>
+          <w:sz w:val="20"/>
+          <w:szCs w:val="20"/>
+        </w:rPr>
+      </w:pPr>
+      <w:r>
+        <w:rPr>
+          <w:rFonts w:ascii="Calibri" w:hAnsi="Calibri"/>
+          <w:sz w:val="20"/>
+          <w:szCs w:val="20"/>
+        </w:rPr>
+      </w:r>
+    </w:p>
+    <w:p>
+      <w:pPr>
+        <w:pStyle w:val="Normal"/>
+        <w:bidi w:val="0"/>
+        <w:spacing w:before="0" w:after="140"/>
+        <w:jc w:val="left"/>
+        <w:rPr>
+          <w:rFonts w:ascii="Calibri" w:hAnsi="Calibri"/>
+          <w:sz w:val="20"/>
+          <w:szCs w:val="20"/>
+        </w:rPr>
+      </w:pPr>
+      <w:r>
+        <w:rPr>
+          <w:rFonts w:ascii="Calibri" w:hAnsi="Calibri"/>
+          <w:sz w:val="20"/>
+          <w:szCs w:val="20"/>
+        </w:rPr>
+      </w:r>
+    </w:p>
+    <w:p>
+      <w:pPr>
+        <w:pStyle w:val="Normal"/>
+        <w:bidi w:val="0"/>
+        <w:spacing w:before="0" w:after="140"/>
+        <w:jc w:val="left"/>
+        <w:rPr>
+          <w:rFonts w:ascii="Calibri" w:hAnsi="Calibri"/>
+          <w:sz w:val="20"/>
+          <w:szCs w:val="20"/>
+        </w:rPr>
+      </w:pPr>
+      <w:r>
+        <w:rPr>
+          <w:rFonts w:ascii="Calibri" w:hAnsi="Calibri"/>
+          <w:sz w:val="20"/>
+          <w:szCs w:val="20"/>
+        </w:rPr>
+      </w:r>
+    </w:p>
+    <w:p>
+      <w:pPr>
+        <w:pStyle w:val="Normal"/>
+        <w:bidi w:val="0"/>
+        <w:spacing w:before="0" w:after="140"/>
+        <w:jc w:val="left"/>
+        <w:rPr>
+          <w:rFonts w:ascii="Calibri" w:hAnsi="Calibri"/>
+          <w:sz w:val="20"/>
+          <w:szCs w:val="20"/>
+        </w:rPr>
+      </w:pPr>
+      <w:r>
+        <w:rPr>
+          <w:rFonts w:ascii="Calibri" w:hAnsi="Calibri"/>
+          <w:sz w:val="20"/>
+          <w:szCs w:val="20"/>
+        </w:rPr>
+        <w:t xml:space="preserve">    </w:t>
+      </w:r>
+    </w:p>
+    <w:p>
+      <w:pPr>
+        <w:pStyle w:val="Normal"/>
+        <w:bidi w:val="0"/>
+        <w:spacing w:before="0" w:after="140"/>
+        <w:jc w:val="left"/>
+        <w:rPr>
+          <w:rFonts w:ascii="Calibri" w:hAnsi="Calibri"/>
+          <w:sz w:val="20"/>
+          <w:szCs w:val="20"/>
+        </w:rPr>
+      </w:pPr>
+      <w:r>
+        <w:rPr>
+          <w:rFonts w:ascii="Calibri" w:hAnsi="Calibri"/>
+          <w:sz w:val="20"/>
+          <w:szCs w:val="20"/>
+        </w:rPr>
+      </w:r>
+    </w:p>
+    <w:p>
+      <w:pPr>
+        <w:pStyle w:val="Normal"/>
+        <w:bidi w:val="0"/>
+        <w:spacing w:before="0" w:after="140"/>
+        <w:jc w:val="left"/>
+        <w:rPr>
+          <w:rFonts w:ascii="Calibri" w:hAnsi="Calibri"/>
+          <w:sz w:val="20"/>
+          <w:szCs w:val="20"/>
+        </w:rPr>
+      </w:pPr>
+      <w:r>
+        <w:rPr>
+          <w:rFonts w:ascii="Calibri" w:hAnsi="Calibri"/>
+          <w:sz w:val="20"/>
+          <w:szCs w:val="20"/>
+        </w:rPr>
+      </w:r>
+    </w:p>
+    <w:p>
+      <w:pPr>
+        <w:pStyle w:val="Normal"/>
+        <w:bidi w:val="0"/>
+        <w:spacing w:before="0" w:after="140"/>
+        <w:jc w:val="left"/>
+        <w:rPr>
+          <w:rFonts w:ascii="Calibri" w:hAnsi="Calibri"/>
+          <w:sz w:val="20"/>
+          <w:szCs w:val="20"/>
+        </w:rPr>
+      </w:pPr>
+      <w:r>
+        <w:rPr>
+          <w:rFonts w:ascii="Calibri" w:hAnsi="Calibri"/>
+          <w:sz w:val="20"/>
+          <w:szCs w:val="20"/>
+        </w:rPr>
+      </w:r>
+    </w:p>
+    <w:p>
+      <w:pPr>
+        <w:pStyle w:val="Normal"/>
+        <w:bidi w:val="0"/>
+        <w:spacing w:before="0" w:after="140"/>
+        <w:jc w:val="left"/>
+        <w:rPr>
+          <w:rFonts w:ascii="Calibri" w:hAnsi="Calibri"/>
+          <w:sz w:val="20"/>
+          <w:szCs w:val="20"/>
+        </w:rPr>
+      </w:pPr>
+      <w:r>
+        <w:rPr>
+          <w:rFonts w:ascii="Calibri" w:hAnsi="Calibri"/>
+          <w:sz w:val="20"/>
+          <w:szCs w:val="20"/>
+        </w:rPr>
+        <w:t>Následne, ak všetko prebehlo úspešne, dostaneme hlášku o úspešnom generovaní a umiestnení WBS diagramu.</w:t>
+      </w:r>
+    </w:p>
+    <w:p>
+      <w:pPr>
+        <w:pStyle w:val="Normal"/>
+        <w:bidi w:val="0"/>
+        <w:spacing w:before="0" w:after="140"/>
+        <w:jc w:val="left"/>
+        <w:rPr>
+          <w:rFonts w:ascii="Calibri" w:hAnsi="Calibri"/>
+          <w:sz w:val="20"/>
+          <w:szCs w:val="20"/>
+        </w:rPr>
+      </w:pPr>
+      <w:r>
+        <w:rPr>
+          <w:rFonts w:ascii="Calibri" w:hAnsi="Calibri"/>
+          <w:sz w:val="20"/>
+          <w:szCs w:val="20"/>
+        </w:rPr>
+        <w:drawing>
+          <wp:anchor behindDoc="0" distT="0" distB="0" distL="0" distR="0" simplePos="0" locked="0" layoutInCell="1" allowOverlap="1" relativeHeight="14">
+            <wp:simplePos x="0" y="0"/>
+            <wp:positionH relativeFrom="column">
+              <wp:align>center</wp:align>
+            </wp:positionH>
+            <wp:positionV relativeFrom="paragraph">
+              <wp:posOffset>635</wp:posOffset>
+            </wp:positionV>
+            <wp:extent cx="4826000" cy="818515"/>
+            <wp:effectExtent l="0" t="0" r="0" b="0"/>
+            <wp:wrapSquare wrapText="largest"/>
+            <wp:docPr id="13" name="Image13" descr=""/>
+            <wp:cNvGraphicFramePr>
+              <a:graphicFrameLocks xmlns:a="http://schemas.openxmlformats.org/drawingml/2006/main" noChangeAspect="1"/>
+            </wp:cNvGraphicFramePr>
+            <a:graphic xmlns:a="http://schemas.openxmlformats.org/drawingml/2006/main">
+              <a:graphicData uri="http://schemas.openxmlformats.org/drawingml/2006/picture">
+                <pic:pic xmlns:pic="http://schemas.openxmlformats.org/drawingml/2006/picture">
+                  <pic:nvPicPr>
+                    <pic:cNvPr id="13" name="Image13" descr=""/>
+                    <pic:cNvPicPr>
+                      <a:picLocks noChangeAspect="1" noChangeArrowheads="1"/>
+                    </pic:cNvPicPr>
+                  </pic:nvPicPr>
+                  <pic:blipFill>
+                    <a:blip r:embed="rId14"/>
+                    <a:stretch>
+                      <a:fillRect/>
+                    </a:stretch>
+                  </pic:blipFill>
+                  <pic:spPr bwMode="auto">
+                    <a:xfrm>
+                      <a:off x="0" y="0"/>
+                      <a:ext cx="4826000" cy="818515"/>
+                    </a:xfrm>
+                    <a:prstGeom prst="rect">
+                      <a:avLst/>
+                    </a:prstGeom>
+                  </pic:spPr>
+                </pic:pic>
+              </a:graphicData>
+            </a:graphic>
+          </wp:anchor>
+        </w:drawing>
+      </w:r>
+    </w:p>
+    <w:p>
+      <w:pPr>
+        <w:pStyle w:val="Normal"/>
+        <w:bidi w:val="0"/>
+        <w:spacing w:before="0" w:after="140"/>
+        <w:jc w:val="left"/>
+        <w:rPr>
+          <w:rFonts w:ascii="Calibri" w:hAnsi="Calibri"/>
+          <w:sz w:val="20"/>
+          <w:szCs w:val="20"/>
+        </w:rPr>
+      </w:pPr>
+      <w:r>
+        <w:rPr>
+          <w:rFonts w:ascii="Calibri" w:hAnsi="Calibri"/>
+          <w:sz w:val="20"/>
+          <w:szCs w:val="20"/>
+        </w:rPr>
+      </w:r>
+    </w:p>
+    <w:p>
+      <w:pPr>
+        <w:pStyle w:val="Normal"/>
+        <w:bidi w:val="0"/>
+        <w:spacing w:before="0" w:after="140"/>
+        <w:jc w:val="left"/>
+        <w:rPr>
+          <w:rFonts w:ascii="Calibri" w:hAnsi="Calibri"/>
+          <w:sz w:val="20"/>
+          <w:szCs w:val="20"/>
+        </w:rPr>
+      </w:pPr>
+      <w:r>
+        <w:rPr>
+          <w:rFonts w:ascii="Calibri" w:hAnsi="Calibri"/>
+          <w:sz w:val="20"/>
+          <w:szCs w:val="20"/>
+        </w:rPr>
+      </w:r>
+    </w:p>
+    <w:p>
+      <w:pPr>
+        <w:pStyle w:val="Normal"/>
+        <w:bidi w:val="0"/>
+        <w:spacing w:before="0" w:after="140"/>
+        <w:jc w:val="left"/>
+        <w:rPr>
+          <w:rFonts w:ascii="Calibri" w:hAnsi="Calibri"/>
+          <w:sz w:val="20"/>
+          <w:szCs w:val="20"/>
+        </w:rPr>
+      </w:pPr>
+      <w:r>
+        <w:rPr>
+          <w:rFonts w:ascii="Calibri" w:hAnsi="Calibri"/>
+          <w:sz w:val="20"/>
+          <w:szCs w:val="20"/>
+        </w:rPr>
+      </w:r>
+    </w:p>
+    <w:p>
+      <w:pPr>
+        <w:pStyle w:val="Normal"/>
+        <w:bidi w:val="0"/>
+        <w:spacing w:before="0" w:after="140"/>
+        <w:jc w:val="left"/>
+        <w:rPr>
+          <w:rFonts w:ascii="Calibri" w:hAnsi="Calibri"/>
+          <w:sz w:val="20"/>
+          <w:szCs w:val="20"/>
+        </w:rPr>
+      </w:pPr>
+      <w:r>
+        <w:rPr>
+          <w:rFonts w:ascii="Calibri" w:hAnsi="Calibri"/>
+          <w:sz w:val="20"/>
+          <w:szCs w:val="20"/>
+        </w:rPr>
+        <w:t xml:space="preserve">                                                                                                                                                  </w:t>
+      </w:r>
+    </w:p>
+    <w:p>
+      <w:pPr>
+        <w:pStyle w:val="Normal"/>
+        <w:bidi w:val="0"/>
+        <w:spacing w:before="0" w:after="140"/>
+        <w:jc w:val="left"/>
+        <w:rPr/>
+      </w:pPr>
+      <w:r>
+        <w:rPr>
+          <w:rFonts w:ascii="Calibri" w:hAnsi="Calibri"/>
+          <w:sz w:val="20"/>
+          <w:szCs w:val="20"/>
+        </w:rPr>
+        <w:t>Z</w:t>
+      </w:r>
+      <w:r>
+        <w:rPr>
+          <w:rFonts w:eastAsia="Noto Serif CJK SC" w:cs="Lohit Devanagari" w:ascii="Calibri" w:hAnsi="Calibri"/>
+          <w:color w:val="auto"/>
+          <w:kern w:val="2"/>
+          <w:sz w:val="20"/>
+          <w:szCs w:val="20"/>
+          <w:lang w:val="en-US" w:eastAsia="zh-CN" w:bidi="hi-IN"/>
+        </w:rPr>
+        <w:t>generovaný WBS diagram vyzerá nasledovne</w:t>
+      </w:r>
+      <w:r>
+        <w:rPr>
+          <w:rFonts w:ascii="Calibri" w:hAnsi="Calibri"/>
+          <w:sz w:val="20"/>
+          <w:szCs w:val="20"/>
+        </w:rPr>
+        <w:t>:</w:t>
+      </w:r>
+    </w:p>
+    <w:p>
+      <w:pPr>
+        <w:pStyle w:val="Normal"/>
+        <w:bidi w:val="0"/>
+        <w:spacing w:before="0" w:after="140"/>
+        <w:jc w:val="left"/>
+        <w:rPr>
+          <w:rFonts w:ascii="Calibri" w:hAnsi="Calibri"/>
+          <w:sz w:val="20"/>
+          <w:szCs w:val="20"/>
+        </w:rPr>
+      </w:pPr>
+      <w:r>
+        <w:rPr/>
+        <w:drawing>
+          <wp:anchor behindDoc="0" distT="0" distB="0" distL="0" distR="0" simplePos="0" locked="0" layoutInCell="1" allowOverlap="1" relativeHeight="15">
+            <wp:simplePos x="0" y="0"/>
+            <wp:positionH relativeFrom="column">
+              <wp:align>center</wp:align>
+            </wp:positionH>
+            <wp:positionV relativeFrom="paragraph">
+              <wp:posOffset>635</wp:posOffset>
+            </wp:positionV>
+            <wp:extent cx="6369050" cy="3510915"/>
+            <wp:effectExtent l="0" t="0" r="0" b="0"/>
+            <wp:wrapSquare wrapText="largest"/>
+            <wp:docPr id="14" name="Image14" descr=""/>
+            <wp:cNvGraphicFramePr>
+              <a:graphicFrameLocks xmlns:a="http://schemas.openxmlformats.org/drawingml/2006/main" noChangeAspect="1"/>
+            </wp:cNvGraphicFramePr>
+            <a:graphic xmlns:a="http://schemas.openxmlformats.org/drawingml/2006/main">
+              <a:graphicData uri="http://schemas.openxmlformats.org/drawingml/2006/picture">
+                <pic:pic xmlns:pic="http://schemas.openxmlformats.org/drawingml/2006/picture">
+                  <pic:nvPicPr>
+                    <pic:cNvPr id="14" name="Image14" descr=""/>
+                    <pic:cNvPicPr>
+                      <a:picLocks noChangeAspect="1" noChangeArrowheads="1"/>
+                    </pic:cNvPicPr>
+                  </pic:nvPicPr>
+                  <pic:blipFill>
+                    <a:blip r:embed="rId15"/>
+                    <a:stretch>
+                      <a:fillRect/>
+                    </a:stretch>
+                  </pic:blipFill>
+                  <pic:spPr bwMode="auto">
+                    <a:xfrm>
+                      <a:off x="0" y="0"/>
+                      <a:ext cx="6369050" cy="3510915"/>
+                    </a:xfrm>
+                    <a:prstGeom prst="rect">
+                      <a:avLst/>
+                    </a:prstGeom>
+                  </pic:spPr>
+                </pic:pic>
+              </a:graphicData>
+            </a:graphic>
+          </wp:anchor>
+        </w:drawing>
+      </w:r>
+    </w:p>
+    <w:p>
+      <w:pPr>
+        <w:pStyle w:val="Normal"/>
+        <w:bidi w:val="0"/>
+        <w:spacing w:before="0" w:after="140"/>
+        <w:jc w:val="left"/>
+        <w:rPr/>
+      </w:pPr>
+      <w:r>
+        <w:rPr/>
+      </w:r>
+    </w:p>
+    <w:p>
+      <w:pPr>
+        <w:pStyle w:val="Normal"/>
+        <w:bidi w:val="0"/>
+        <w:spacing w:before="0" w:after="140"/>
+        <w:jc w:val="left"/>
+        <w:rPr/>
+      </w:pPr>
+      <w:r>
+        <w:rPr/>
+      </w:r>
+    </w:p>
+    <w:p>
+      <w:pPr>
+        <w:pStyle w:val="Normal"/>
+        <w:bidi w:val="0"/>
+        <w:spacing w:before="0" w:after="140"/>
+        <w:jc w:val="left"/>
+        <w:rPr/>
+      </w:pPr>
+      <w:r>
+        <w:rPr/>
+        <w:t xml:space="preserve">                                                      </w:t>
       </w:r>
     </w:p>
     <w:sectPr>
@@ -1552,11 +4450,133 @@
       </w:pPr>
     </w:lvl>
   </w:abstractNum>
+  <w:abstractNum w:abstractNumId="3">
+    <w:lvl w:ilvl="0">
+      <w:start w:val="1"/>
+      <w:numFmt w:val="none"/>
+      <w:suff w:val="nothing"/>
+      <w:lvlText w:val=""/>
+      <w:lvlJc w:val="left"/>
+      <w:pPr>
+        <w:tabs>
+          <w:tab w:val="num" w:pos="0"/>
+        </w:tabs>
+        <w:ind w:left="0" w:hanging="0"/>
+      </w:pPr>
+    </w:lvl>
+    <w:lvl w:ilvl="1">
+      <w:start w:val="1"/>
+      <w:numFmt w:val="none"/>
+      <w:suff w:val="nothing"/>
+      <w:lvlText w:val=""/>
+      <w:lvlJc w:val="left"/>
+      <w:pPr>
+        <w:tabs>
+          <w:tab w:val="num" w:pos="0"/>
+        </w:tabs>
+        <w:ind w:left="0" w:hanging="0"/>
+      </w:pPr>
+    </w:lvl>
+    <w:lvl w:ilvl="2">
+      <w:start w:val="1"/>
+      <w:numFmt w:val="none"/>
+      <w:suff w:val="nothing"/>
+      <w:lvlText w:val=""/>
+      <w:lvlJc w:val="left"/>
+      <w:pPr>
+        <w:tabs>
+          <w:tab w:val="num" w:pos="0"/>
+        </w:tabs>
+        <w:ind w:left="0" w:hanging="0"/>
+      </w:pPr>
+    </w:lvl>
+    <w:lvl w:ilvl="3">
+      <w:start w:val="1"/>
+      <w:numFmt w:val="none"/>
+      <w:suff w:val="nothing"/>
+      <w:lvlText w:val=""/>
+      <w:lvlJc w:val="left"/>
+      <w:pPr>
+        <w:tabs>
+          <w:tab w:val="num" w:pos="0"/>
+        </w:tabs>
+        <w:ind w:left="0" w:hanging="0"/>
+      </w:pPr>
+    </w:lvl>
+    <w:lvl w:ilvl="4">
+      <w:start w:val="1"/>
+      <w:numFmt w:val="none"/>
+      <w:suff w:val="nothing"/>
+      <w:lvlText w:val=""/>
+      <w:lvlJc w:val="left"/>
+      <w:pPr>
+        <w:tabs>
+          <w:tab w:val="num" w:pos="0"/>
+        </w:tabs>
+        <w:ind w:left="0" w:hanging="0"/>
+      </w:pPr>
+    </w:lvl>
+    <w:lvl w:ilvl="5">
+      <w:start w:val="1"/>
+      <w:numFmt w:val="none"/>
+      <w:suff w:val="nothing"/>
+      <w:lvlText w:val=""/>
+      <w:lvlJc w:val="left"/>
+      <w:pPr>
+        <w:tabs>
+          <w:tab w:val="num" w:pos="0"/>
+        </w:tabs>
+        <w:ind w:left="0" w:hanging="0"/>
+      </w:pPr>
+    </w:lvl>
+    <w:lvl w:ilvl="6">
+      <w:start w:val="1"/>
+      <w:numFmt w:val="none"/>
+      <w:suff w:val="nothing"/>
+      <w:lvlText w:val=""/>
+      <w:lvlJc w:val="left"/>
+      <w:pPr>
+        <w:tabs>
+          <w:tab w:val="num" w:pos="0"/>
+        </w:tabs>
+        <w:ind w:left="0" w:hanging="0"/>
+      </w:pPr>
+    </w:lvl>
+    <w:lvl w:ilvl="7">
+      <w:start w:val="1"/>
+      <w:numFmt w:val="none"/>
+      <w:suff w:val="nothing"/>
+      <w:lvlText w:val=""/>
+      <w:lvlJc w:val="left"/>
+      <w:pPr>
+        <w:tabs>
+          <w:tab w:val="num" w:pos="0"/>
+        </w:tabs>
+        <w:ind w:left="0" w:hanging="0"/>
+      </w:pPr>
+    </w:lvl>
+    <w:lvl w:ilvl="8">
+      <w:start w:val="1"/>
+      <w:numFmt w:val="none"/>
+      <w:suff w:val="nothing"/>
+      <w:lvlText w:val=""/>
+      <w:lvlJc w:val="left"/>
+      <w:pPr>
+        <w:tabs>
+          <w:tab w:val="num" w:pos="0"/>
+        </w:tabs>
+        <w:ind w:left="0" w:hanging="0"/>
+      </w:pPr>
+    </w:lvl>
+  </w:abstractNum>
   <w:num w:numId="1">
     <w:abstractNumId w:val="1"/>
   </w:num>
   <w:num w:numId="2">
     <w:abstractNumId w:val="2"/>
+  </w:num>
+  <w:num w:numId="3">
+    <w:abstractNumId w:val="3"/>
   </w:num>
 </w:numbering>
 </file>

</xml_diff>